<commit_message>
update is already,but paging has some problem about LA and zone,v0.2
</commit_message>
<xml_diff>
--- a/LittlePaper.docx
+++ b/LittlePaper.docx
@@ -7,9 +7,6 @@
         <w:pStyle w:val="1"/>
         <w:ind w:left="480" w:firstLine="643"/>
         <w:jc w:val="center"/>
-        <w:rPr>
-          <w:rFonts w:hint="eastAsia"/>
-        </w:rPr>
       </w:pPr>
       <w:r>
         <w:rPr>
@@ -22,9 +19,6 @@
       <w:pPr>
         <w:pStyle w:val="2"/>
         <w:ind w:firstLine="602"/>
-        <w:rPr>
-          <w:rFonts w:hint="eastAsia"/>
-        </w:rPr>
       </w:pPr>
       <w:r>
         <w:rPr>
@@ -42,9 +36,6 @@
     <w:p>
       <w:pPr>
         <w:ind w:firstLineChars="0" w:firstLine="420"/>
-        <w:rPr>
-          <w:rFonts w:hint="eastAsia"/>
-        </w:rPr>
       </w:pPr>
       <w:r>
         <w:rPr>
@@ -105,9 +96,6 @@
     <w:p>
       <w:pPr>
         <w:ind w:firstLineChars="0" w:firstLine="420"/>
-        <w:rPr>
-          <w:rFonts w:hint="eastAsia"/>
-        </w:rPr>
       </w:pPr>
       <w:r>
         <w:rPr>
@@ -202,9 +190,6 @@
       <w:pPr>
         <w:pStyle w:val="2"/>
         <w:ind w:firstLine="602"/>
-        <w:rPr>
-          <w:rFonts w:hint="eastAsia"/>
-        </w:rPr>
       </w:pPr>
       <w:r>
         <w:rPr>
@@ -223,7 +208,6 @@
       <w:pPr>
         <w:ind w:firstLineChars="0" w:firstLine="420"/>
         <w:rPr>
-          <w:rFonts w:hint="eastAsia"/>
           <w:color w:val="FF0000"/>
         </w:rPr>
       </w:pPr>
@@ -259,9 +243,6 @@
     <w:p>
       <w:pPr>
         <w:ind w:firstLineChars="0" w:firstLine="420"/>
-        <w:rPr>
-          <w:rFonts w:hint="eastAsia"/>
-        </w:rPr>
       </w:pPr>
       <w:r>
         <w:rPr>
@@ -301,9 +282,6 @@
     <w:p>
       <w:pPr>
         <w:ind w:firstLineChars="0" w:firstLine="420"/>
-        <w:rPr>
-          <w:rFonts w:hint="eastAsia"/>
-        </w:rPr>
       </w:pPr>
       <w:r>
         <w:rPr>
@@ -339,9 +317,6 @@
     <w:p>
       <w:pPr>
         <w:ind w:firstLineChars="0" w:firstLine="420"/>
-        <w:rPr>
-          <w:rFonts w:hint="eastAsia"/>
-        </w:rPr>
       </w:pPr>
       <w:r>
         <w:rPr>
@@ -364,76 +339,125 @@
       <w:r>
         <w:rPr>
           <w:rFonts w:hint="eastAsia"/>
+          <w:strike/>
         </w:rPr>
         <w:t>提出</w:t>
       </w:r>
       <w:r>
         <w:rPr>
           <w:rFonts w:hint="eastAsia"/>
+          <w:strike/>
         </w:rPr>
         <w:t>MMTFP</w:t>
       </w:r>
       <w:r>
         <w:rPr>
           <w:rFonts w:hint="eastAsia"/>
+          <w:strike/>
         </w:rPr>
         <w:t>策略</w:t>
       </w:r>
       <w:r>
         <w:rPr>
           <w:rFonts w:hint="eastAsia"/>
+          <w:strike/>
         </w:rPr>
         <w:t>（</w:t>
       </w:r>
       <w:r>
         <w:rPr>
           <w:rFonts w:hint="eastAsia"/>
+          <w:strike/>
         </w:rPr>
         <w:t>M</w:t>
       </w:r>
       <w:r>
         <w:rPr>
           <w:rFonts w:hint="eastAsia"/>
+          <w:strike/>
         </w:rPr>
         <w:t>ulti</w:t>
       </w:r>
       <w:r>
         <w:rPr>
           <w:rFonts w:hint="eastAsia"/>
+          <w:strike/>
         </w:rPr>
         <w:t>-Motion-Threshold</w:t>
       </w:r>
       <w:r>
         <w:rPr>
           <w:rFonts w:hint="eastAsia"/>
+          <w:strike/>
         </w:rPr>
         <w:t>-And</w:t>
       </w:r>
       <w:r>
         <w:rPr>
           <w:rFonts w:hint="eastAsia"/>
+          <w:strike/>
         </w:rPr>
         <w:t>-Forward-Point</w:t>
       </w:r>
       <w:r>
         <w:rPr>
           <w:rFonts w:hint="eastAsia"/>
+          <w:strike/>
         </w:rPr>
         <w:t>，多运动阈值前向指针</w:t>
       </w:r>
       <w:r>
         <w:rPr>
           <w:rFonts w:hint="eastAsia"/>
-        </w:rPr>
-        <w:t>）。</w:t>
+          <w:strike/>
+        </w:rPr>
+        <w:t>）</w:t>
+      </w:r>
+      <w:r>
+        <w:rPr>
+          <w:rFonts w:hint="eastAsia"/>
+        </w:rPr>
+        <w:t>。</w:t>
       </w:r>
     </w:p>
     <w:p>
       <w:pPr>
         <w:ind w:firstLineChars="0" w:firstLine="420"/>
-        <w:rPr>
-          <w:rFonts w:hint="eastAsia"/>
-        </w:rPr>
+      </w:pPr>
+      <w:r>
+        <w:rPr>
+          <w:rFonts w:hint="eastAsia"/>
+        </w:rPr>
+        <w:t>重新更正，</w:t>
+      </w:r>
+      <w:r>
+        <w:rPr>
+          <w:rFonts w:hint="eastAsia"/>
+        </w:rPr>
+        <w:t>DTFP</w:t>
+      </w:r>
+      <w:r>
+        <w:rPr>
+          <w:rFonts w:hint="eastAsia"/>
+        </w:rPr>
+        <w:t>（</w:t>
+      </w:r>
+      <w:r>
+        <w:rPr>
+          <w:rFonts w:hint="eastAsia"/>
+        </w:rPr>
+        <w:t>Double-Motion-Threshold-And-One-Step-Forward-Point,</w:t>
+      </w:r>
+      <w:r>
+        <w:rPr>
+          <w:rFonts w:hint="eastAsia"/>
+        </w:rPr>
+        <w:t>双运动阈值一步前向指针）策略。名字再商榷一下。</w:t>
+      </w:r>
+    </w:p>
+    <w:p>
+      <w:pPr>
+        <w:ind w:firstLineChars="0" w:firstLine="420"/>
       </w:pPr>
       <w:r>
         <w:rPr>
@@ -445,7 +469,67 @@
         <w:rPr>
           <w:rFonts w:hint="eastAsia"/>
         </w:rPr>
-        <w:t>小区边界更新，越过位置区边界更新，越过</w:t>
+        <w:t>小区边界时小区运动计数器</w:t>
+      </w:r>
+      <w:r>
+        <w:rPr>
+          <w:rFonts w:hint="eastAsia"/>
+        </w:rPr>
+        <w:t>M1</w:t>
+      </w:r>
+      <w:r>
+        <w:rPr>
+          <w:rFonts w:hint="eastAsia"/>
+        </w:rPr>
+        <w:t>加</w:t>
+      </w:r>
+      <w:r>
+        <w:rPr>
+          <w:rFonts w:hint="eastAsia"/>
+        </w:rPr>
+        <w:t>1</w:t>
+      </w:r>
+      <w:r>
+        <w:rPr>
+          <w:rFonts w:hint="eastAsia"/>
+        </w:rPr>
+        <w:t>，越过位置区边界时</w:t>
+      </w:r>
+      <w:r>
+        <w:rPr>
+          <w:rFonts w:hint="eastAsia"/>
+        </w:rPr>
+        <w:t>LA</w:t>
+      </w:r>
+      <w:r>
+        <w:rPr>
+          <w:rFonts w:hint="eastAsia"/>
+        </w:rPr>
+        <w:t>运动计数器</w:t>
+      </w:r>
+      <w:r>
+        <w:rPr>
+          <w:rFonts w:hint="eastAsia"/>
+        </w:rPr>
+        <w:t>M2</w:t>
+      </w:r>
+      <w:r>
+        <w:rPr>
+          <w:rFonts w:hint="eastAsia"/>
+        </w:rPr>
+        <w:t>加</w:t>
+      </w:r>
+      <w:r>
+        <w:rPr>
+          <w:rFonts w:hint="eastAsia"/>
+        </w:rPr>
+        <w:t>1</w:t>
+      </w:r>
+      <w:r>
+        <w:rPr>
+          <w:rFonts w:hint="eastAsia"/>
+        </w:rPr>
+        <w:t>，越过</w:t>
       </w:r>
       <w:r>
         <w:rPr>
@@ -463,30 +547,529 @@
         <w:rPr>
           <w:rFonts w:hint="eastAsia"/>
         </w:rPr>
+        <w:t>只是更新指针而不更新</w:t>
+      </w:r>
+      <w:r>
+        <w:rPr>
+          <w:rFonts w:hint="eastAsia"/>
+        </w:rPr>
+        <w:t>HLR</w:t>
+      </w:r>
+      <w:r>
+        <w:rPr>
+          <w:rFonts w:hint="eastAsia"/>
+        </w:rPr>
+        <w:t>，同时</w:t>
+      </w:r>
+      <w:r>
+        <w:rPr>
+          <w:rFonts w:hint="eastAsia"/>
+        </w:rPr>
+        <w:t>M1</w:t>
+      </w:r>
+      <w:r>
+        <w:rPr>
+          <w:rFonts w:hint="eastAsia"/>
+        </w:rPr>
+        <w:t>，</w:t>
+      </w:r>
+      <w:r>
+        <w:rPr>
+          <w:rFonts w:hint="eastAsia"/>
+        </w:rPr>
+        <w:t>M2</w:t>
+      </w:r>
+      <w:r>
+        <w:rPr>
+          <w:rFonts w:hint="eastAsia"/>
+        </w:rPr>
+        <w:t>置</w:t>
+      </w:r>
+      <w:r>
+        <w:rPr>
+          <w:rFonts w:hint="eastAsia"/>
+        </w:rPr>
+        <w:t>0</w:t>
+      </w:r>
+      <w:r>
+        <w:rPr>
+          <w:rFonts w:hint="eastAsia"/>
+        </w:rPr>
         <w:t>。</w:t>
       </w:r>
     </w:p>
     <w:p>
       <w:pPr>
         <w:ind w:firstLineChars="0" w:firstLine="420"/>
-        <w:rPr>
-          <w:rFonts w:hint="eastAsia"/>
-        </w:rPr>
       </w:pPr>
       <w:r>
         <w:rPr>
           <w:rFonts w:hint="eastAsia"/>
         </w:rPr>
         <w:t>一步前向指针的时候有个地方要引用下多级前向指针的时延和一步前向指针对比。忘了是哪个文献了，找找。</w:t>
+      </w:r>
+    </w:p>
+    <w:p>
+      <w:pPr>
+        <w:ind w:firstLineChars="0" w:firstLine="420"/>
+      </w:pPr>
+      <w:r>
+        <w:rPr>
+          <w:rFonts w:hint="eastAsia"/>
+        </w:rPr>
+        <w:t>分成三级，小区运动阈值</w:t>
+      </w:r>
+      <w:r>
+        <w:rPr>
+          <w:rFonts w:hint="eastAsia"/>
+        </w:rPr>
+        <w:t>没</w:t>
+      </w:r>
+      <w:r>
+        <w:rPr>
+          <w:rFonts w:hint="eastAsia"/>
+        </w:rPr>
+        <w:t>m1</w:t>
+      </w:r>
+      <w:r>
+        <w:rPr>
+          <w:rFonts w:hint="eastAsia"/>
+        </w:rPr>
+        <w:t>、</w:t>
+      </w:r>
+      <w:r>
+        <w:rPr>
+          <w:rFonts w:hint="eastAsia"/>
+        </w:rPr>
+        <w:t>LA</w:t>
+      </w:r>
+      <w:r>
+        <w:rPr>
+          <w:rFonts w:hint="eastAsia"/>
+        </w:rPr>
+        <w:t>运动阈值</w:t>
+      </w:r>
+      <w:r>
+        <w:rPr>
+          <w:rFonts w:hint="eastAsia"/>
+        </w:rPr>
+        <w:t>m2</w:t>
+      </w:r>
+      <w:r>
+        <w:rPr>
+          <w:rFonts w:hint="eastAsia"/>
+        </w:rPr>
+        <w:t>、</w:t>
+      </w:r>
+      <w:r>
+        <w:rPr>
+          <w:rFonts w:hint="eastAsia"/>
+        </w:rPr>
+        <w:t>VLR</w:t>
+      </w:r>
+      <w:r>
+        <w:rPr>
+          <w:rFonts w:hint="eastAsia"/>
+        </w:rPr>
+        <w:t>一步前向指针</w:t>
+      </w:r>
+      <w:r>
+        <w:rPr>
+          <w:rFonts w:hint="eastAsia"/>
+        </w:rPr>
+        <w:t>。</w:t>
+      </w:r>
+    </w:p>
+    <w:p>
+      <w:pPr>
+        <w:ind w:firstLineChars="0" w:firstLine="420"/>
+      </w:pPr>
+    </w:p>
+    <w:p>
+      <w:pPr>
+        <w:ind w:firstLineChars="0" w:firstLine="420"/>
+      </w:pPr>
+      <w:r>
+        <w:rPr>
+          <w:rFonts w:hint="eastAsia"/>
+          <w:color w:val="FF0000"/>
+        </w:rPr>
+        <w:t>具体策略</w:t>
+      </w:r>
+      <w:r>
+        <w:rPr>
+          <w:rFonts w:hint="eastAsia"/>
+        </w:rPr>
+        <w:t>：设置小区运动计数器</w:t>
+      </w:r>
+      <w:r>
+        <w:rPr>
+          <w:rFonts w:hint="eastAsia"/>
+        </w:rPr>
+        <w:t>M1</w:t>
+      </w:r>
+      <w:r>
+        <w:rPr>
+          <w:rFonts w:hint="eastAsia"/>
+        </w:rPr>
+        <w:t>，位置区运动计数器</w:t>
+      </w:r>
+      <w:r>
+        <w:rPr>
+          <w:rFonts w:hint="eastAsia"/>
+        </w:rPr>
+        <w:t>M2</w:t>
+      </w:r>
+      <w:r>
+        <w:rPr>
+          <w:rFonts w:hint="eastAsia"/>
+        </w:rPr>
+        <w:t>。</w:t>
+      </w:r>
+    </w:p>
+    <w:p>
+      <w:pPr>
+        <w:ind w:firstLineChars="0" w:firstLine="420"/>
+      </w:pPr>
+      <w:r>
+        <w:rPr>
+          <w:rFonts w:hint="eastAsia"/>
+        </w:rPr>
+        <w:t>注册：当车辆终</w:t>
+      </w:r>
+      <w:bookmarkStart w:id="0" w:name="_GoBack"/>
+      <w:bookmarkEnd w:id="0"/>
+      <w:r>
+        <w:rPr>
+          <w:rFonts w:hint="eastAsia"/>
+        </w:rPr>
+        <w:t>端接入车联网时，向网络注册更新当前所在小区和位置区，通知更新</w:t>
+      </w:r>
+      <w:r>
+        <w:rPr>
+          <w:rFonts w:hint="eastAsia"/>
+        </w:rPr>
+        <w:t>HLR</w:t>
+      </w:r>
+      <w:r>
+        <w:rPr>
+          <w:rFonts w:hint="eastAsia"/>
+        </w:rPr>
+        <w:t>和</w:t>
+      </w:r>
+      <w:r>
+        <w:rPr>
+          <w:rFonts w:hint="eastAsia"/>
+        </w:rPr>
+        <w:t>VLR</w:t>
+      </w:r>
+      <w:r>
+        <w:rPr>
+          <w:rFonts w:hint="eastAsia"/>
+        </w:rPr>
+        <w:t>。</w:t>
+      </w:r>
+    </w:p>
+    <w:p>
+      <w:pPr>
+        <w:ind w:firstLineChars="0" w:firstLine="420"/>
+      </w:pPr>
+      <w:r>
+        <w:rPr>
+          <w:rFonts w:hint="eastAsia"/>
+        </w:rPr>
+        <w:t>一般更新时：</w:t>
+      </w:r>
+    </w:p>
+    <w:p>
+      <w:pPr>
+        <w:ind w:firstLineChars="0" w:firstLine="420"/>
+      </w:pPr>
+      <w:r>
+        <w:rPr>
+          <w:rFonts w:hint="eastAsia"/>
+        </w:rPr>
+        <w:t>分别有三种情况：</w:t>
+      </w:r>
+    </w:p>
+    <w:p>
+      <w:pPr>
+        <w:ind w:firstLineChars="0" w:firstLine="420"/>
+      </w:pPr>
+      <w:r>
+        <w:rPr>
+          <w:rFonts w:hint="eastAsia"/>
+        </w:rPr>
+        <w:lastRenderedPageBreak/>
+        <w:tab/>
+      </w:r>
+      <w:r>
+        <w:rPr>
+          <w:rFonts w:hint="eastAsia"/>
+        </w:rPr>
+        <w:t>第一种情况，当车辆终端穿越蜂窝小区边界，进入新的蜂窝小区时，新的蜂窝小区与当前蜂窝小区属于同一个位置区</w:t>
+      </w:r>
+      <w:r>
+        <w:rPr>
+          <w:rFonts w:hint="eastAsia"/>
+        </w:rPr>
+        <w:t>LA</w:t>
+      </w:r>
+      <w:r>
+        <w:rPr>
+          <w:rFonts w:hint="eastAsia"/>
+        </w:rPr>
+        <w:t>时，其小区运动计数器</w:t>
+      </w:r>
+      <w:r>
+        <w:rPr>
+          <w:rFonts w:hint="eastAsia"/>
+        </w:rPr>
+        <w:t>M1+1</w:t>
+      </w:r>
+      <w:r>
+        <w:rPr>
+          <w:rFonts w:hint="eastAsia"/>
+        </w:rPr>
+        <w:t>，如果此时小区运动计数器达到运动阈值</w:t>
+      </w:r>
+      <w:r>
+        <w:rPr>
+          <w:rFonts w:hint="eastAsia"/>
+        </w:rPr>
+        <w:t>M</w:t>
+      </w:r>
+      <w:r>
+        <w:rPr>
+          <w:rFonts w:hint="eastAsia"/>
+        </w:rPr>
+        <w:t>时，发起一次</w:t>
+      </w:r>
+      <w:r>
+        <w:rPr>
+          <w:rFonts w:hint="eastAsia"/>
+        </w:rPr>
+        <w:t>VLR</w:t>
+      </w:r>
+      <w:r>
+        <w:rPr>
+          <w:rFonts w:hint="eastAsia"/>
+        </w:rPr>
+        <w:t>更新；</w:t>
+      </w:r>
+    </w:p>
+    <w:p>
+      <w:pPr>
+        <w:ind w:firstLineChars="0" w:firstLine="420"/>
+      </w:pPr>
+      <w:r>
+        <w:rPr>
+          <w:rFonts w:hint="eastAsia"/>
+        </w:rPr>
+        <w:tab/>
+      </w:r>
+      <w:r>
+        <w:rPr>
+          <w:rFonts w:hint="eastAsia"/>
+        </w:rPr>
+        <w:t>第二种情况，当车辆终端穿越蜂窝小区边界，进入新的蜂窝小区时，新的蜂窝小区与当前蜂窝小区不属于同一个</w:t>
+      </w:r>
+      <w:r>
+        <w:rPr>
+          <w:rFonts w:hint="eastAsia"/>
+        </w:rPr>
+        <w:t>LA</w:t>
+      </w:r>
+      <w:r>
+        <w:rPr>
+          <w:rFonts w:hint="eastAsia"/>
+        </w:rPr>
+        <w:t>但属于同一个</w:t>
+      </w:r>
+      <w:r>
+        <w:rPr>
+          <w:rFonts w:hint="eastAsia"/>
+        </w:rPr>
+        <w:t>VLR</w:t>
+      </w:r>
+      <w:r>
+        <w:rPr>
+          <w:rFonts w:hint="eastAsia"/>
+        </w:rPr>
+        <w:t>时，其位置区运动计数器</w:t>
+      </w:r>
+      <w:r>
+        <w:rPr>
+          <w:rFonts w:hint="eastAsia"/>
+        </w:rPr>
+        <w:t>N1+1</w:t>
+      </w:r>
+      <w:r>
+        <w:rPr>
+          <w:rFonts w:hint="eastAsia"/>
+        </w:rPr>
+        <w:t>，同时小区运动计数器</w:t>
+      </w:r>
+      <w:r>
+        <w:rPr>
+          <w:rFonts w:hint="eastAsia"/>
+        </w:rPr>
+        <w:t>M1</w:t>
+      </w:r>
+      <w:r>
+        <w:rPr>
+          <w:rFonts w:hint="eastAsia"/>
+        </w:rPr>
+        <w:t>置</w:t>
+      </w:r>
+      <w:r>
+        <w:rPr>
+          <w:rFonts w:hint="eastAsia"/>
+        </w:rPr>
+        <w:t>0,</w:t>
+      </w:r>
+      <w:r>
+        <w:rPr>
+          <w:rFonts w:hint="eastAsia"/>
+        </w:rPr>
+        <w:t>；如果此时位置区运动计数器</w:t>
+      </w:r>
+      <w:r>
+        <w:rPr>
+          <w:rFonts w:hint="eastAsia"/>
+        </w:rPr>
+        <w:t>N1</w:t>
+      </w:r>
+      <w:r>
+        <w:rPr>
+          <w:rFonts w:hint="eastAsia"/>
+        </w:rPr>
+        <w:t>达到运动阈值</w:t>
+      </w:r>
+      <w:r>
+        <w:rPr>
+          <w:rFonts w:hint="eastAsia"/>
+        </w:rPr>
+        <w:t>N</w:t>
+      </w:r>
+      <w:r>
+        <w:rPr>
+          <w:rFonts w:hint="eastAsia"/>
+        </w:rPr>
+        <w:t>时，发起一次</w:t>
+      </w:r>
+      <w:r>
+        <w:rPr>
+          <w:rFonts w:hint="eastAsia"/>
+        </w:rPr>
+        <w:t>VLR</w:t>
+      </w:r>
+      <w:r>
+        <w:rPr>
+          <w:rFonts w:hint="eastAsia"/>
+        </w:rPr>
+        <w:t>更新；</w:t>
+      </w:r>
+    </w:p>
+    <w:p>
+      <w:pPr>
+        <w:ind w:firstLineChars="0" w:firstLine="420"/>
+      </w:pPr>
+      <w:r>
+        <w:rPr>
+          <w:rFonts w:hint="eastAsia"/>
+        </w:rPr>
+        <w:tab/>
+      </w:r>
+      <w:r>
+        <w:rPr>
+          <w:rFonts w:hint="eastAsia"/>
+        </w:rPr>
+        <w:t>第三种情况，当车辆终端穿越蜂窝小区边界，进入新的蜂窝小区时，新的蜂窝小区与当前蜂窝小区不属于同一个</w:t>
+      </w:r>
+      <w:r>
+        <w:rPr>
+          <w:rFonts w:hint="eastAsia"/>
+        </w:rPr>
+        <w:t>VLR</w:t>
+      </w:r>
+      <w:r>
+        <w:rPr>
+          <w:rFonts w:hint="eastAsia"/>
+        </w:rPr>
+        <w:t>时，</w:t>
+      </w:r>
+      <w:r>
+        <w:rPr>
+          <w:rFonts w:hint="eastAsia"/>
+        </w:rPr>
+        <w:t>此时车辆终端在新</w:t>
+      </w:r>
+      <w:r>
+        <w:rPr>
+          <w:rFonts w:hint="eastAsia"/>
+        </w:rPr>
+        <w:t>VLR</w:t>
+      </w:r>
+      <w:r>
+        <w:rPr>
+          <w:rFonts w:hint="eastAsia"/>
+        </w:rPr>
+        <w:t>中注册信息并将</w:t>
+      </w:r>
+      <w:r>
+        <w:rPr>
+          <w:rFonts w:hint="eastAsia"/>
+        </w:rPr>
+        <w:t>M1</w:t>
+      </w:r>
+      <w:r>
+        <w:rPr>
+          <w:rFonts w:hint="eastAsia"/>
+        </w:rPr>
+        <w:t>和</w:t>
+      </w:r>
+      <w:r>
+        <w:rPr>
+          <w:rFonts w:hint="eastAsia"/>
+        </w:rPr>
+        <w:t>N1</w:t>
+      </w:r>
+      <w:r>
+        <w:rPr>
+          <w:rFonts w:hint="eastAsia"/>
+        </w:rPr>
+        <w:t>都置</w:t>
+      </w:r>
+      <w:r>
+        <w:rPr>
+          <w:rFonts w:hint="eastAsia"/>
+        </w:rPr>
+        <w:t>0</w:t>
+      </w:r>
+      <w:r>
+        <w:rPr>
+          <w:rFonts w:hint="eastAsia"/>
+        </w:rPr>
+        <w:t>，同时通知注册时</w:t>
+      </w:r>
+      <w:r>
+        <w:rPr>
+          <w:rFonts w:hint="eastAsia"/>
+        </w:rPr>
+        <w:t>VLR</w:t>
+      </w:r>
+      <w:r>
+        <w:rPr>
+          <w:rFonts w:hint="eastAsia"/>
+        </w:rPr>
+        <w:t>更新指针。</w:t>
       </w:r>
     </w:p>
     <w:p>
       <w:pPr>
         <w:pStyle w:val="2"/>
         <w:ind w:firstLine="602"/>
-        <w:rPr>
-          <w:rFonts w:hint="eastAsia"/>
-        </w:rPr>
       </w:pPr>
       <w:r>
         <w:rPr>
@@ -504,9 +1087,6 @@
     <w:p>
       <w:pPr>
         <w:ind w:firstLineChars="0" w:firstLine="420"/>
-        <w:rPr>
-          <w:rFonts w:hint="eastAsia"/>
-        </w:rPr>
       </w:pPr>
       <w:r>
         <w:rPr>
@@ -532,9 +1112,6 @@
     <w:p>
       <w:pPr>
         <w:ind w:firstLineChars="0" w:firstLine="420"/>
-        <w:rPr>
-          <w:rFonts w:hint="eastAsia"/>
-        </w:rPr>
       </w:pPr>
       <w:r>
         <w:rPr>
@@ -548,36 +1125,47 @@
         </w:rPr>
         <w:t>。因为车辆运动是有惯性的。</w:t>
       </w:r>
-      <w:bookmarkStart w:id="0" w:name="_GoBack"/>
-      <w:bookmarkEnd w:id="0"/>
     </w:p>
     <w:p>
       <w:pPr>
         <w:ind w:firstLineChars="0" w:firstLine="420"/>
-        <w:rPr>
-          <w:rFonts w:hint="eastAsia"/>
-        </w:rPr>
-      </w:pPr>
-      <w:r>
-        <w:rPr>
-          <w:rFonts w:hint="eastAsia"/>
-        </w:rPr>
-        <w:t>在城市里，按下图分成四个区域，进行三步寻呼，前或左右或后。在非城市区域里，分成两步寻呼，前或后。</w:t>
+      </w:pPr>
+      <w:r>
+        <w:rPr>
+          <w:rFonts w:hint="eastAsia"/>
+          <w:color w:val="FF0000"/>
+        </w:rPr>
+        <w:t>在城市里</w:t>
+      </w:r>
+      <w:r>
+        <w:rPr>
+          <w:rFonts w:hint="eastAsia"/>
+        </w:rPr>
+        <w:t>，按下图分成四个区域，进行三步寻呼，前或左右或后。在</w:t>
+      </w:r>
+      <w:r>
+        <w:rPr>
+          <w:rFonts w:hint="eastAsia"/>
+          <w:color w:val="FF0000"/>
+        </w:rPr>
+        <w:t>非城市</w:t>
+      </w:r>
+      <w:r>
+        <w:rPr>
+          <w:rFonts w:hint="eastAsia"/>
+        </w:rPr>
+        <w:t>区域里，分成两步寻呼，前或后。</w:t>
       </w:r>
     </w:p>
     <w:p>
       <w:pPr>
         <w:pStyle w:val="a7"/>
         <w:ind w:firstLine="480"/>
-        <w:rPr>
-          <w:rFonts w:hint="eastAsia"/>
-        </w:rPr>
       </w:pPr>
       <w:r>
         <w:rPr>
           <w:noProof/>
         </w:rPr>
-        <w:lastRenderedPageBreak/>
         <w:drawing>
           <wp:inline distT="0" distB="0" distL="0" distR="0" wp14:anchorId="1F558335" wp14:editId="2E975B5A">
             <wp:extent cx="2952750" cy="2847975"/>
@@ -619,9 +1207,6 @@
       <w:pPr>
         <w:pStyle w:val="a7"/>
         <w:ind w:firstLine="480"/>
-        <w:rPr>
-          <w:rFonts w:hint="eastAsia"/>
-        </w:rPr>
       </w:pPr>
       <w:r>
         <w:rPr>
@@ -634,9 +1219,6 @@
       <w:pPr>
         <w:pStyle w:val="2"/>
         <w:ind w:firstLine="602"/>
-        <w:rPr>
-          <w:rFonts w:hint="eastAsia"/>
-        </w:rPr>
       </w:pPr>
       <w:r>
         <w:rPr>
@@ -654,9 +1236,6 @@
     <w:p>
       <w:pPr>
         <w:ind w:left="420" w:firstLineChars="0" w:firstLine="0"/>
-        <w:rPr>
-          <w:rFonts w:hint="eastAsia"/>
-        </w:rPr>
       </w:pPr>
       <w:r>
         <w:rPr>
@@ -676,14 +1255,12 @@
       <w:pPr>
         <w:pStyle w:val="2"/>
         <w:ind w:firstLine="602"/>
-        <w:rPr>
-          <w:rFonts w:hint="eastAsia"/>
-        </w:rPr>
-      </w:pPr>
-      <w:r>
-        <w:rPr>
-          <w:rFonts w:hint="eastAsia"/>
-        </w:rPr>
+      </w:pPr>
+      <w:r>
+        <w:rPr>
+          <w:rFonts w:hint="eastAsia"/>
+        </w:rPr>
+        <w:lastRenderedPageBreak/>
         <w:t>4.</w:t>
       </w:r>
       <w:r>
@@ -696,9 +1273,6 @@
     <w:p>
       <w:pPr>
         <w:ind w:left="420" w:firstLineChars="0" w:firstLine="0"/>
-        <w:rPr>
-          <w:rFonts w:hint="eastAsia"/>
-        </w:rPr>
       </w:pPr>
       <w:r>
         <w:rPr>
@@ -1752,7 +2326,7 @@
         <a:sysClr val="windowText" lastClr="000000"/>
       </a:dk1>
       <a:lt1>
-        <a:sysClr val="window" lastClr="CCE8CF"/>
+        <a:sysClr val="window" lastClr="FFFFFF"/>
       </a:lt1>
       <a:dk2>
         <a:srgbClr val="1F497D"/>

</xml_diff>

<commit_message>
update is already,but paging has some problem about LA and zone,v0.25
</commit_message>
<xml_diff>
--- a/LittlePaper.docx
+++ b/LittlePaper.docx
@@ -718,7 +718,7 @@
         <w:rPr>
           <w:rFonts w:hint="eastAsia"/>
         </w:rPr>
-        <w:t>M2</w:t>
+        <w:t>N1</w:t>
       </w:r>
       <w:r>
         <w:rPr>
@@ -735,15 +735,7 @@
         <w:rPr>
           <w:rFonts w:hint="eastAsia"/>
         </w:rPr>
-        <w:t>注册：当车辆终</w:t>
-      </w:r>
-      <w:bookmarkStart w:id="0" w:name="_GoBack"/>
-      <w:bookmarkEnd w:id="0"/>
-      <w:r>
-        <w:rPr>
-          <w:rFonts w:hint="eastAsia"/>
-        </w:rPr>
-        <w:t>端接入车联网时，向网络注册更新当前所在小区和位置区，通知更新</w:t>
+        <w:t>注册：当车辆终端接入车联网时，向网络注册更新当前所在小区和位置区，通知更新</w:t>
       </w:r>
       <w:r>
         <w:rPr>
@@ -974,6 +966,9 @@
     <w:p>
       <w:pPr>
         <w:ind w:firstLineChars="0" w:firstLine="420"/>
+        <w:rPr>
+          <w:rFonts w:hint="eastAsia"/>
+        </w:rPr>
       </w:pPr>
       <w:r>
         <w:rPr>
@@ -1063,7 +1058,42 @@
         <w:rPr>
           <w:rFonts w:hint="eastAsia"/>
         </w:rPr>
-        <w:t>更新指针。</w:t>
+        <w:t>更新</w:t>
+      </w:r>
+      <w:r>
+        <w:rPr>
+          <w:rFonts w:hint="eastAsia"/>
+        </w:rPr>
+        <w:t>指向</w:t>
+      </w:r>
+      <w:r>
+        <w:rPr>
+          <w:rFonts w:hint="eastAsia"/>
+        </w:rPr>
+        <w:t>指针。</w:t>
+      </w:r>
+    </w:p>
+    <w:p>
+      <w:pPr>
+        <w:ind w:firstLineChars="0" w:firstLine="420"/>
+      </w:pPr>
+      <w:r>
+        <w:rPr>
+          <w:rFonts w:hint="eastAsia"/>
+        </w:rPr>
+        <w:t>后面就开始针对三种情况开始分析，抄各种公式，搞一个更新开销方程出来。</w:t>
+      </w:r>
+      <w:r>
+        <w:rPr>
+          <w:rFonts w:hint="eastAsia"/>
+        </w:rPr>
+        <w:t>每种情况都有一个概率的，要抄一下《移动通信网络位置管理方案建模与开销分析》里面的状态转移那块，算各种概率。</w:t>
+      </w:r>
+      <w:r>
+        <w:rPr>
+          <w:rFonts w:hint="eastAsia"/>
+        </w:rPr>
+        <w:t>或者我看看能不能直接指定概率。</w:t>
       </w:r>
     </w:p>
     <w:p>
@@ -1207,12 +1237,228 @@
       <w:pPr>
         <w:pStyle w:val="a7"/>
         <w:ind w:firstLine="480"/>
+        <w:rPr>
+          <w:rFonts w:hint="eastAsia"/>
+        </w:rPr>
       </w:pPr>
       <w:r>
         <w:rPr>
           <w:rFonts w:hint="eastAsia"/>
         </w:rPr>
         <w:t>按照这个来寻呼，分三步寻呼</w:t>
+      </w:r>
+      <w:r>
+        <w:rPr>
+          <w:rFonts w:hint="eastAsia"/>
+        </w:rPr>
+        <w:t>。</w:t>
+      </w:r>
+    </w:p>
+    <w:p>
+      <w:pPr>
+        <w:pStyle w:val="a7"/>
+        <w:ind w:firstLine="480"/>
+        <w:rPr>
+          <w:rFonts w:hint="eastAsia"/>
+        </w:rPr>
+      </w:pPr>
+      <w:r>
+        <w:rPr>
+          <w:rFonts w:hint="eastAsia"/>
+        </w:rPr>
+        <w:t>这个比较简单，就是寻呼到达时，从</w:t>
+      </w:r>
+      <w:r>
+        <w:rPr>
+          <w:rFonts w:hint="eastAsia"/>
+        </w:rPr>
+        <w:t>HLR</w:t>
+      </w:r>
+      <w:r>
+        <w:rPr>
+          <w:rFonts w:hint="eastAsia"/>
+        </w:rPr>
+        <w:t>中查找车辆注册时所在的</w:t>
+      </w:r>
+      <w:r>
+        <w:rPr>
+          <w:rFonts w:hint="eastAsia"/>
+        </w:rPr>
+        <w:t>VLR</w:t>
+      </w:r>
+      <w:r>
+        <w:rPr>
+          <w:rFonts w:hint="eastAsia"/>
+        </w:rPr>
+        <w:t>，再</w:t>
+      </w:r>
+      <w:r>
+        <w:rPr>
+          <w:rFonts w:hint="eastAsia"/>
+        </w:rPr>
+        <w:lastRenderedPageBreak/>
+        <w:t>到注册时的</w:t>
+      </w:r>
+      <w:r>
+        <w:rPr>
+          <w:rFonts w:hint="eastAsia"/>
+        </w:rPr>
+        <w:t>VLR</w:t>
+      </w:r>
+      <w:r>
+        <w:rPr>
+          <w:rFonts w:hint="eastAsia"/>
+        </w:rPr>
+        <w:t>中查找车辆的指针，看看车辆当前所在的</w:t>
+      </w:r>
+      <w:r>
+        <w:rPr>
+          <w:rFonts w:hint="eastAsia"/>
+        </w:rPr>
+        <w:t>VLR</w:t>
+      </w:r>
+      <w:r>
+        <w:rPr>
+          <w:rFonts w:hint="eastAsia"/>
+        </w:rPr>
+        <w:t>，然后再到当前</w:t>
+      </w:r>
+      <w:r>
+        <w:rPr>
+          <w:rFonts w:hint="eastAsia"/>
+        </w:rPr>
+        <w:t>VLR</w:t>
+      </w:r>
+      <w:r>
+        <w:rPr>
+          <w:rFonts w:hint="eastAsia"/>
+        </w:rPr>
+        <w:t>中去寻找车辆最新所在小区，并在根据所在位置为城镇还是非城镇来进行三步寻呼或者两步寻呼。</w:t>
+      </w:r>
+    </w:p>
+    <w:p>
+      <w:pPr>
+        <w:pStyle w:val="a7"/>
+        <w:ind w:firstLine="480"/>
+      </w:pPr>
+      <w:r>
+        <w:rPr>
+          <w:rFonts w:hint="eastAsia"/>
+        </w:rPr>
+        <w:t>（</w:t>
+      </w:r>
+      <w:r>
+        <w:rPr>
+          <w:rFonts w:hint="eastAsia"/>
+          <w:color w:val="FF0000"/>
+        </w:rPr>
+        <w:t>突然怎么感觉之前</w:t>
+      </w:r>
+      <w:r>
+        <w:rPr>
+          <w:rFonts w:hint="eastAsia"/>
+          <w:color w:val="FF0000"/>
+        </w:rPr>
+        <w:t>LA</w:t>
+      </w:r>
+      <w:r>
+        <w:rPr>
+          <w:rFonts w:hint="eastAsia"/>
+          <w:color w:val="FF0000"/>
+        </w:rPr>
+        <w:t>到达运动阈值时更新没有用了？寻呼的时候直接从</w:t>
+      </w:r>
+      <w:r>
+        <w:rPr>
+          <w:rFonts w:hint="eastAsia"/>
+          <w:color w:val="FF0000"/>
+        </w:rPr>
+        <w:t>VLR</w:t>
+      </w:r>
+      <w:r>
+        <w:rPr>
+          <w:rFonts w:hint="eastAsia"/>
+          <w:color w:val="FF0000"/>
+        </w:rPr>
+        <w:t>就寻呼到了蜂窝小区，貌似</w:t>
+      </w:r>
+      <w:r>
+        <w:rPr>
+          <w:rFonts w:hint="eastAsia"/>
+          <w:color w:val="FF0000"/>
+        </w:rPr>
+        <w:t>LA</w:t>
+      </w:r>
+      <w:r>
+        <w:rPr>
+          <w:rFonts w:hint="eastAsia"/>
+          <w:color w:val="FF0000"/>
+        </w:rPr>
+        <w:t>更新</w:t>
+      </w:r>
+      <w:r>
+        <w:rPr>
+          <w:rFonts w:hint="eastAsia"/>
+          <w:color w:val="FF0000"/>
+        </w:rPr>
+        <w:t>VLR</w:t>
+      </w:r>
+      <w:r>
+        <w:rPr>
+          <w:rFonts w:hint="eastAsia"/>
+          <w:color w:val="FF0000"/>
+        </w:rPr>
+        <w:t>是多余的一步</w:t>
+      </w:r>
+      <w:r>
+        <w:rPr>
+          <w:rFonts w:hint="eastAsia"/>
+        </w:rPr>
+        <w:t>。</w:t>
+      </w:r>
+      <w:r>
+        <w:rPr>
+          <w:rFonts w:hint="eastAsia"/>
+        </w:rPr>
+        <w:t>我这个寻呼策略必须要精确到蜂窝小区才好分步进行寻呼，而之前的更新策略别人都是</w:t>
+      </w:r>
+      <w:r>
+        <w:rPr>
+          <w:rFonts w:hint="eastAsia"/>
+        </w:rPr>
+        <w:t>LA</w:t>
+      </w:r>
+      <w:r>
+        <w:rPr>
+          <w:rFonts w:hint="eastAsia"/>
+        </w:rPr>
+        <w:t>到到运动阈值时，更新了</w:t>
+      </w:r>
+      <w:r>
+        <w:rPr>
+          <w:rFonts w:hint="eastAsia"/>
+        </w:rPr>
+        <w:t>VLR</w:t>
+      </w:r>
+      <w:r>
+        <w:rPr>
+          <w:rFonts w:hint="eastAsia"/>
+        </w:rPr>
+        <w:t>，在寻呼时，找到位置区然后对整个位置区进行寻呼，现在这下肿么办？？</w:t>
+      </w:r>
+      <w:r>
+        <w:rPr>
+          <w:rFonts w:hint="eastAsia"/>
+        </w:rPr>
+        <w:t>多了一步了。</w:t>
+      </w:r>
+      <w:bookmarkStart w:id="0" w:name="_GoBack"/>
+      <w:bookmarkEnd w:id="0"/>
+      <w:r>
+        <w:rPr>
+          <w:rFonts w:hint="eastAsia"/>
+        </w:rPr>
+        <w:t>）</w:t>
       </w:r>
     </w:p>
     <w:p>
@@ -1260,7 +1506,6 @@
         <w:rPr>
           <w:rFonts w:hint="eastAsia"/>
         </w:rPr>
-        <w:lastRenderedPageBreak/>
         <w:t>4.</w:t>
       </w:r>
       <w:r>

</xml_diff>

<commit_message>
basic struts and basic algorithm,v0.5
</commit_message>
<xml_diff>
--- a/LittlePaper.docx
+++ b/LittlePaper.docx
@@ -42,20 +42,36 @@
           <w:rFonts w:hint="eastAsia"/>
           <w:color w:val="FF0000"/>
         </w:rPr>
-        <w:t>讲清楚</w:t>
-      </w:r>
+        <w:t>讲</w:t>
+      </w:r>
+      <w:proofErr w:type="gramStart"/>
       <w:r>
         <w:rPr>
           <w:rFonts w:hint="eastAsia"/>
           <w:color w:val="FF0000"/>
         </w:rPr>
-        <w:t>车联网是什么，位置管理是车联网重要系统组成。</w:t>
+        <w:t>清楚</w:t>
       </w:r>
       <w:r>
         <w:rPr>
           <w:rFonts w:hint="eastAsia"/>
           <w:color w:val="FF0000"/>
         </w:rPr>
+        <w:t>车</w:t>
+      </w:r>
+      <w:proofErr w:type="gramEnd"/>
+      <w:r>
+        <w:rPr>
+          <w:rFonts w:hint="eastAsia"/>
+          <w:color w:val="FF0000"/>
+        </w:rPr>
+        <w:t>联网是什么，位置管理是车联网重要系统组成。</w:t>
+      </w:r>
+      <w:r>
+        <w:rPr>
+          <w:rFonts w:hint="eastAsia"/>
+          <w:color w:val="FF0000"/>
+        </w:rPr>
         <w:t>指出当前主要是</w:t>
       </w:r>
       <w:r>
@@ -84,7 +100,23 @@
           <w:rFonts w:hint="eastAsia"/>
           <w:color w:val="FF0000"/>
         </w:rPr>
-        <w:t>要突出车联网的特色</w:t>
+        <w:t>要</w:t>
+      </w:r>
+      <w:proofErr w:type="gramStart"/>
+      <w:r>
+        <w:rPr>
+          <w:rFonts w:hint="eastAsia"/>
+          <w:color w:val="FF0000"/>
+        </w:rPr>
+        <w:t>突出车</w:t>
+      </w:r>
+      <w:proofErr w:type="gramEnd"/>
+      <w:r>
+        <w:rPr>
+          <w:rFonts w:hint="eastAsia"/>
+          <w:color w:val="FF0000"/>
+        </w:rPr>
+        <w:t>联网的特色</w:t>
       </w:r>
       <w:r>
         <w:rPr>
@@ -448,11 +480,19 @@
         </w:rPr>
         <w:t>Double-Motion-Threshold-And-One-Step-Forward-Point,</w:t>
       </w:r>
-      <w:r>
-        <w:rPr>
-          <w:rFonts w:hint="eastAsia"/>
-        </w:rPr>
-        <w:t>双运动阈值一步前向指针）策略。名字再商榷一下。</w:t>
+      <w:proofErr w:type="gramStart"/>
+      <w:r>
+        <w:rPr>
+          <w:rFonts w:hint="eastAsia"/>
+        </w:rPr>
+        <w:t>双运动</w:t>
+      </w:r>
+      <w:proofErr w:type="gramEnd"/>
+      <w:r>
+        <w:rPr>
+          <w:rFonts w:hint="eastAsia"/>
+        </w:rPr>
+        <w:t>阈值一步前向指针）策略。名字再商榷一下。</w:t>
       </w:r>
     </w:p>
     <w:p>
@@ -469,7 +509,21 @@
         <w:rPr>
           <w:rFonts w:hint="eastAsia"/>
         </w:rPr>
-        <w:t>小区边界时小区运动计数器</w:t>
+        <w:t>小区边界</w:t>
+      </w:r>
+      <w:proofErr w:type="gramStart"/>
+      <w:r>
+        <w:rPr>
+          <w:rFonts w:hint="eastAsia"/>
+        </w:rPr>
+        <w:t>时小区运动</w:t>
+      </w:r>
+      <w:proofErr w:type="gramEnd"/>
+      <w:r>
+        <w:rPr>
+          <w:rFonts w:hint="eastAsia"/>
+        </w:rPr>
+        <w:t>计数器</w:t>
       </w:r>
       <w:r>
         <w:rPr>
@@ -684,6 +738,40 @@
       <w:pPr>
         <w:ind w:firstLineChars="0" w:firstLine="420"/>
       </w:pPr>
+      <w:r>
+        <w:rPr>
+          <w:rFonts w:hint="eastAsia"/>
+          <w:color w:val="FF0000"/>
+        </w:rPr>
+        <w:t>这里重新定义，一个</w:t>
+      </w:r>
+      <w:r>
+        <w:rPr>
+          <w:rFonts w:hint="eastAsia"/>
+          <w:color w:val="FF0000"/>
+        </w:rPr>
+        <w:t>VLR</w:t>
+      </w:r>
+      <w:r>
+        <w:rPr>
+          <w:rFonts w:hint="eastAsia"/>
+          <w:color w:val="FF0000"/>
+        </w:rPr>
+        <w:t>中只有一个</w:t>
+      </w:r>
+      <w:r>
+        <w:rPr>
+          <w:rFonts w:hint="eastAsia"/>
+          <w:color w:val="FF0000"/>
+        </w:rPr>
+        <w:t>LA</w:t>
+      </w:r>
+      <w:r>
+        <w:rPr>
+          <w:rFonts w:hint="eastAsia"/>
+        </w:rPr>
+        <w:t>。这样简化一下。内层用运动门限，外层用前向指针。</w:t>
+      </w:r>
     </w:p>
     <w:p>
       <w:pPr>
@@ -712,11 +800,19 @@
         <w:rPr>
           <w:rFonts w:hint="eastAsia"/>
         </w:rPr>
-        <w:t>，位置区运动计数器</w:t>
-      </w:r>
-      <w:r>
-        <w:rPr>
-          <w:rFonts w:hint="eastAsia"/>
+        <w:t>，</w:t>
+      </w:r>
+      <w:r>
+        <w:rPr>
+          <w:rFonts w:hint="eastAsia"/>
+          <w:strike/>
+        </w:rPr>
+        <w:t>位置区运动计数器</w:t>
+      </w:r>
+      <w:r>
+        <w:rPr>
+          <w:rFonts w:hint="eastAsia"/>
+          <w:strike/>
         </w:rPr>
         <w:t>N1</w:t>
       </w:r>
@@ -735,7 +831,21 @@
         <w:rPr>
           <w:rFonts w:hint="eastAsia"/>
         </w:rPr>
-        <w:t>注册：当车辆终端接入车联网时，向网络注册更新当前所在小区和位置区，通知更新</w:t>
+        <w:t>注册：当车辆终端</w:t>
+      </w:r>
+      <w:proofErr w:type="gramStart"/>
+      <w:r>
+        <w:rPr>
+          <w:rFonts w:hint="eastAsia"/>
+        </w:rPr>
+        <w:t>接入车</w:t>
+      </w:r>
+      <w:proofErr w:type="gramEnd"/>
+      <w:r>
+        <w:rPr>
+          <w:rFonts w:hint="eastAsia"/>
+        </w:rPr>
+        <w:t>联网时，向网络注册更新当前所在小区和位置区，通知更新</w:t>
       </w:r>
       <w:r>
         <w:rPr>
@@ -781,6 +891,7 @@
         <w:rPr>
           <w:rFonts w:hint="eastAsia"/>
         </w:rPr>
+        <w:lastRenderedPageBreak/>
         <w:t>分别有三种情况：</w:t>
       </w:r>
     </w:p>
@@ -792,14 +903,1128 @@
         <w:rPr>
           <w:rFonts w:hint="eastAsia"/>
         </w:rPr>
+        <w:tab/>
+      </w:r>
+      <w:r>
+        <w:rPr>
+          <w:rFonts w:hint="eastAsia"/>
+        </w:rPr>
+        <w:t>第一种情况，当车辆终端穿越蜂窝小区边界，进入新的蜂窝小区时，新的蜂窝小区与当前蜂窝小区属于同一个位置区</w:t>
+      </w:r>
+      <w:r>
+        <w:rPr>
+          <w:rFonts w:hint="eastAsia"/>
+        </w:rPr>
+        <w:t>LA</w:t>
+      </w:r>
+      <w:r>
+        <w:rPr>
+          <w:rFonts w:hint="eastAsia"/>
+        </w:rPr>
+        <w:t>时，其小区运动计数器</w:t>
+      </w:r>
+      <w:r>
+        <w:rPr>
+          <w:rFonts w:hint="eastAsia"/>
+        </w:rPr>
+        <w:t>M1+1</w:t>
+      </w:r>
+      <w:r>
+        <w:rPr>
+          <w:rFonts w:hint="eastAsia"/>
+        </w:rPr>
+        <w:t>，如果此时小区运动计数器达到运动阈值</w:t>
+      </w:r>
+      <w:r>
+        <w:rPr>
+          <w:rFonts w:hint="eastAsia"/>
+        </w:rPr>
+        <w:t>M</w:t>
+      </w:r>
+      <w:r>
+        <w:rPr>
+          <w:rFonts w:hint="eastAsia"/>
+        </w:rPr>
+        <w:t>时，发起一次</w:t>
+      </w:r>
+      <w:r>
+        <w:rPr>
+          <w:rFonts w:hint="eastAsia"/>
+        </w:rPr>
+        <w:t>VLR</w:t>
+      </w:r>
+      <w:r>
+        <w:rPr>
+          <w:rFonts w:hint="eastAsia"/>
+        </w:rPr>
+        <w:t>更新；</w:t>
+      </w:r>
+    </w:p>
+    <w:p>
+      <w:pPr>
+        <w:ind w:firstLineChars="0" w:firstLine="420"/>
+        <w:rPr>
+          <w:strike/>
+        </w:rPr>
+      </w:pPr>
+      <w:r>
+        <w:rPr>
+          <w:rFonts w:hint="eastAsia"/>
+        </w:rPr>
+        <w:tab/>
+      </w:r>
+      <w:r>
+        <w:rPr>
+          <w:rFonts w:hint="eastAsia"/>
+          <w:strike/>
+        </w:rPr>
+        <w:t>第二种情况，当车辆终端穿越蜂窝小区边界，进入新的蜂窝小区时，新的蜂窝小区与当前蜂窝小区不属于同一个</w:t>
+      </w:r>
+      <w:r>
+        <w:rPr>
+          <w:rFonts w:hint="eastAsia"/>
+          <w:strike/>
+        </w:rPr>
+        <w:t>LA</w:t>
+      </w:r>
+      <w:r>
+        <w:rPr>
+          <w:rFonts w:hint="eastAsia"/>
+          <w:strike/>
+        </w:rPr>
+        <w:t>但属于同一个</w:t>
+      </w:r>
+      <w:r>
+        <w:rPr>
+          <w:rFonts w:hint="eastAsia"/>
+          <w:strike/>
+        </w:rPr>
+        <w:t>VLR</w:t>
+      </w:r>
+      <w:r>
+        <w:rPr>
+          <w:rFonts w:hint="eastAsia"/>
+          <w:strike/>
+        </w:rPr>
+        <w:t>时，其位置区运动计数器</w:t>
+      </w:r>
+      <w:r>
+        <w:rPr>
+          <w:rFonts w:hint="eastAsia"/>
+          <w:strike/>
+        </w:rPr>
+        <w:t>N1+1</w:t>
+      </w:r>
+      <w:r>
+        <w:rPr>
+          <w:rFonts w:hint="eastAsia"/>
+          <w:strike/>
+        </w:rPr>
+        <w:t>，同时小区运动计数器</w:t>
+      </w:r>
+      <w:r>
+        <w:rPr>
+          <w:rFonts w:hint="eastAsia"/>
+          <w:strike/>
+        </w:rPr>
+        <w:t>M1</w:t>
+      </w:r>
+      <w:r>
+        <w:rPr>
+          <w:rFonts w:hint="eastAsia"/>
+          <w:strike/>
+        </w:rPr>
+        <w:t>置</w:t>
+      </w:r>
+      <w:r>
+        <w:rPr>
+          <w:rFonts w:hint="eastAsia"/>
+          <w:strike/>
+        </w:rPr>
+        <w:t>0,</w:t>
+      </w:r>
+      <w:r>
+        <w:rPr>
+          <w:rFonts w:hint="eastAsia"/>
+          <w:strike/>
+        </w:rPr>
+        <w:t>；如果此时位置区运动计数器</w:t>
+      </w:r>
+      <w:r>
+        <w:rPr>
+          <w:rFonts w:hint="eastAsia"/>
+          <w:strike/>
+        </w:rPr>
+        <w:t>N1</w:t>
+      </w:r>
+      <w:r>
+        <w:rPr>
+          <w:rFonts w:hint="eastAsia"/>
+          <w:strike/>
+        </w:rPr>
+        <w:t>达到运动阈值</w:t>
+      </w:r>
+      <w:r>
+        <w:rPr>
+          <w:rFonts w:hint="eastAsia"/>
+          <w:strike/>
+        </w:rPr>
+        <w:t>N</w:t>
+      </w:r>
+      <w:r>
+        <w:rPr>
+          <w:rFonts w:hint="eastAsia"/>
+          <w:strike/>
+        </w:rPr>
+        <w:t>时，发起一次</w:t>
+      </w:r>
+      <w:r>
+        <w:rPr>
+          <w:rFonts w:hint="eastAsia"/>
+          <w:strike/>
+        </w:rPr>
+        <w:t>VLR</w:t>
+      </w:r>
+      <w:r>
+        <w:rPr>
+          <w:rFonts w:hint="eastAsia"/>
+          <w:strike/>
+        </w:rPr>
+        <w:t>更新；</w:t>
+      </w:r>
+    </w:p>
+    <w:p>
+      <w:pPr>
+        <w:ind w:firstLineChars="0" w:firstLine="420"/>
+      </w:pPr>
+      <w:r>
+        <w:rPr>
+          <w:rFonts w:hint="eastAsia"/>
+        </w:rPr>
+        <w:tab/>
+      </w:r>
+      <w:r>
+        <w:rPr>
+          <w:rFonts w:hint="eastAsia"/>
+        </w:rPr>
+        <w:t>第三种情况，当车辆终端穿越蜂窝小区边界，进入新的蜂窝小区时，新的蜂窝小区与当前蜂窝小区不属于同一个</w:t>
+      </w:r>
+      <w:r>
+        <w:rPr>
+          <w:rFonts w:hint="eastAsia"/>
+        </w:rPr>
+        <w:t>VLR</w:t>
+      </w:r>
+      <w:r>
+        <w:rPr>
+          <w:rFonts w:hint="eastAsia"/>
+        </w:rPr>
+        <w:t>时，</w:t>
+      </w:r>
+      <w:r>
+        <w:rPr>
+          <w:rFonts w:hint="eastAsia"/>
+        </w:rPr>
+        <w:t>此时车辆终端在新</w:t>
+      </w:r>
+      <w:r>
+        <w:rPr>
+          <w:rFonts w:hint="eastAsia"/>
+        </w:rPr>
+        <w:t>VLR</w:t>
+      </w:r>
+      <w:r>
+        <w:rPr>
+          <w:rFonts w:hint="eastAsia"/>
+        </w:rPr>
+        <w:t>中注册信息并将</w:t>
+      </w:r>
+      <w:r>
+        <w:rPr>
+          <w:rFonts w:hint="eastAsia"/>
+        </w:rPr>
+        <w:t>M1</w:t>
+      </w:r>
+      <w:r>
+        <w:rPr>
+          <w:rFonts w:hint="eastAsia"/>
+          <w:strike/>
+        </w:rPr>
+        <w:t>和</w:t>
+      </w:r>
+      <w:r>
+        <w:rPr>
+          <w:rFonts w:hint="eastAsia"/>
+          <w:strike/>
+        </w:rPr>
+        <w:t>N1</w:t>
+      </w:r>
+      <w:r>
+        <w:rPr>
+          <w:rFonts w:hint="eastAsia"/>
+        </w:rPr>
+        <w:t>都置</w:t>
+      </w:r>
+      <w:r>
+        <w:rPr>
+          <w:rFonts w:hint="eastAsia"/>
+        </w:rPr>
+        <w:t>0</w:t>
+      </w:r>
+      <w:r>
+        <w:rPr>
+          <w:rFonts w:hint="eastAsia"/>
+        </w:rPr>
+        <w:t>，同时通知注册时</w:t>
+      </w:r>
+      <w:r>
+        <w:rPr>
+          <w:rFonts w:hint="eastAsia"/>
+        </w:rPr>
+        <w:t>VLR</w:t>
+      </w:r>
+      <w:r>
+        <w:rPr>
+          <w:rFonts w:hint="eastAsia"/>
+        </w:rPr>
+        <w:t>更新</w:t>
+      </w:r>
+      <w:r>
+        <w:rPr>
+          <w:rFonts w:hint="eastAsia"/>
+        </w:rPr>
+        <w:t>指向</w:t>
+      </w:r>
+      <w:r>
+        <w:rPr>
+          <w:rFonts w:hint="eastAsia"/>
+        </w:rPr>
+        <w:t>指针。</w:t>
+      </w:r>
+    </w:p>
+    <w:p>
+      <w:pPr>
+        <w:ind w:firstLineChars="0" w:firstLine="420"/>
+        <w:rPr>
+          <w:rFonts w:hint="eastAsia"/>
+        </w:rPr>
+      </w:pPr>
+      <w:r>
+        <w:rPr>
+          <w:rFonts w:hint="eastAsia"/>
+        </w:rPr>
+        <w:t>后面就开始针对三种情况开始分析，</w:t>
+      </w:r>
+      <w:proofErr w:type="gramStart"/>
+      <w:r>
+        <w:rPr>
+          <w:rFonts w:hint="eastAsia"/>
+        </w:rPr>
+        <w:t>抄各种</w:t>
+      </w:r>
+      <w:proofErr w:type="gramEnd"/>
+      <w:r>
+        <w:rPr>
+          <w:rFonts w:hint="eastAsia"/>
+        </w:rPr>
+        <w:t>公式，搞一个更新开销方程出来。</w:t>
+      </w:r>
+      <w:r>
+        <w:rPr>
+          <w:rFonts w:hint="eastAsia"/>
+        </w:rPr>
+        <w:t>每种情况都有一个概率的，要抄一下《移动通信网络位置管理方案建模与开销分析》里面的状态转移那块，</w:t>
+      </w:r>
+      <w:proofErr w:type="gramStart"/>
+      <w:r>
+        <w:rPr>
+          <w:rFonts w:hint="eastAsia"/>
+        </w:rPr>
+        <w:t>算各种</w:t>
+      </w:r>
+      <w:proofErr w:type="gramEnd"/>
+      <w:r>
+        <w:rPr>
+          <w:rFonts w:hint="eastAsia"/>
+        </w:rPr>
+        <w:t>概率。</w:t>
+      </w:r>
+      <w:r>
+        <w:rPr>
+          <w:rFonts w:hint="eastAsia"/>
+        </w:rPr>
+        <w:t>或者我看看能不能直接指定概率。</w:t>
+      </w:r>
+    </w:p>
+    <w:p>
+      <w:pPr>
+        <w:ind w:firstLineChars="0" w:firstLine="420"/>
+        <w:rPr>
+          <w:rFonts w:hint="eastAsia"/>
+          <w:color w:val="FF0000"/>
+        </w:rPr>
+      </w:pPr>
+      <w:r>
+        <w:rPr>
+          <w:rFonts w:hint="eastAsia"/>
+          <w:color w:val="FF0000"/>
+        </w:rPr>
+        <w:t>理论与性能分析</w:t>
+      </w:r>
+    </w:p>
+    <w:p>
+      <w:pPr>
+        <w:pStyle w:val="a7"/>
+        <w:ind w:firstLine="480"/>
+        <w:rPr>
+          <w:rFonts w:hint="eastAsia"/>
+        </w:rPr>
+      </w:pPr>
+      <w:r>
+        <w:object w:dxaOrig="6080" w:dyaOrig="2391">
+          <v:shapetype id="_x0000_t75" coordsize="21600,21600" o:spt="75" o:preferrelative="t" path="m@4@5l@4@11@9@11@9@5xe" filled="f" stroked="f">
+            <v:stroke joinstyle="miter"/>
+            <v:formulas>
+              <v:f eqn="if lineDrawn pixelLineWidth 0"/>
+              <v:f eqn="sum @0 1 0"/>
+              <v:f eqn="sum 0 0 @1"/>
+              <v:f eqn="prod @2 1 2"/>
+              <v:f eqn="prod @3 21600 pixelWidth"/>
+              <v:f eqn="prod @3 21600 pixelHeight"/>
+              <v:f eqn="sum @0 0 1"/>
+              <v:f eqn="prod @6 1 2"/>
+              <v:f eqn="prod @7 21600 pixelWidth"/>
+              <v:f eqn="sum @8 21600 0"/>
+              <v:f eqn="prod @7 21600 pixelHeight"/>
+              <v:f eqn="sum @10 21600 0"/>
+            </v:formulas>
+            <v:path o:extrusionok="f" gradientshapeok="t" o:connecttype="rect"/>
+            <o:lock v:ext="edit" aspectratio="t"/>
+          </v:shapetype>
+          <v:shape id="_x0000_i1025" type="#_x0000_t75" style="width:304.3pt;height:119.55pt" o:ole="">
+            <v:imagedata r:id="rId8" o:title=""/>
+          </v:shape>
+          <o:OLEObject Type="Embed" ProgID="Visio.Drawing.11" ShapeID="_x0000_i1025" DrawAspect="Content" ObjectID="_1482065453" r:id="rId9"/>
+        </w:object>
+      </w:r>
+    </w:p>
+    <w:p>
+      <w:pPr>
+        <w:pStyle w:val="a7"/>
+        <w:ind w:firstLine="480"/>
+        <w:rPr>
+          <w:rFonts w:hint="eastAsia"/>
+        </w:rPr>
+      </w:pPr>
+      <w:r>
+        <w:rPr>
+          <w:rFonts w:hint="eastAsia"/>
+        </w:rPr>
+        <w:t>（</w:t>
+      </w:r>
+      <w:proofErr w:type="gramStart"/>
+      <w:r>
+        <w:rPr>
+          <w:rFonts w:hint="eastAsia"/>
+          <w:color w:val="FF0000"/>
+        </w:rPr>
+        <w:t>这个图要重新</w:t>
+      </w:r>
+      <w:proofErr w:type="gramEnd"/>
+      <w:r>
+        <w:rPr>
+          <w:rFonts w:hint="eastAsia"/>
+          <w:color w:val="FF0000"/>
+        </w:rPr>
+        <w:t>画</w:t>
+      </w:r>
+      <w:r>
+        <w:rPr>
+          <w:rFonts w:hint="eastAsia"/>
+          <w:color w:val="FF0000"/>
+        </w:rPr>
+        <w:t>，改一下，一个</w:t>
+      </w:r>
+      <w:r>
+        <w:rPr>
+          <w:rFonts w:hint="eastAsia"/>
+          <w:color w:val="FF0000"/>
+        </w:rPr>
+        <w:t>VLR</w:t>
+      </w:r>
+      <w:r>
+        <w:rPr>
+          <w:rFonts w:hint="eastAsia"/>
+          <w:color w:val="FF0000"/>
+        </w:rPr>
+        <w:t>只有一个</w:t>
+      </w:r>
+      <w:r>
+        <w:rPr>
+          <w:rFonts w:hint="eastAsia"/>
+          <w:color w:val="FF0000"/>
+        </w:rPr>
+        <w:t>LA</w:t>
+      </w:r>
+      <w:r>
+        <w:rPr>
+          <w:rFonts w:hint="eastAsia"/>
+          <w:color w:val="FF0000"/>
+        </w:rPr>
+        <w:t>，麻痹出来怎么是斜的？</w:t>
+      </w:r>
+      <w:r>
+        <w:rPr>
+          <w:rFonts w:hint="eastAsia"/>
+        </w:rPr>
+        <w:t>）</w:t>
+      </w:r>
+    </w:p>
+    <w:p>
+      <w:pPr>
+        <w:ind w:firstLineChars="0" w:firstLine="420"/>
+        <w:rPr>
+          <w:rFonts w:hint="eastAsia"/>
+        </w:rPr>
+      </w:pPr>
+      <w:r>
+        <w:rPr>
+          <w:rFonts w:hint="eastAsia"/>
+        </w:rPr>
+        <w:t>假如车辆终端在车联网中呼叫到达率服从速率为</w:t>
+      </w:r>
+      <w:r>
+        <w:rPr>
+          <w:rFonts w:asciiTheme="minorEastAsia" w:hAnsiTheme="minorEastAsia" w:hint="eastAsia"/>
+        </w:rPr>
+        <w:t>λ</w:t>
+      </w:r>
+      <w:r>
+        <w:rPr>
+          <w:rFonts w:hint="eastAsia"/>
+        </w:rPr>
+        <w:t>的泊松分布，在蜂窝小区、位置区</w:t>
+      </w:r>
+      <w:r>
+        <w:rPr>
+          <w:rFonts w:hint="eastAsia"/>
+        </w:rPr>
+        <w:t>LA</w:t>
+      </w:r>
+      <w:r>
+        <w:rPr>
+          <w:rFonts w:hint="eastAsia"/>
+        </w:rPr>
+        <w:t>中驻留时间均满足</w:t>
+      </w:r>
+      <w:r>
+        <w:rPr>
+          <w:rFonts w:hint="eastAsia"/>
+        </w:rPr>
+        <w:t>均值为</w:t>
+      </w:r>
+      <w:r>
+        <w:rPr>
+          <w:rFonts w:hint="eastAsia"/>
+        </w:rPr>
+        <w:t>1/</w:t>
+      </w:r>
+      <w:r>
+        <w:rPr>
+          <w:rFonts w:ascii="宋体" w:eastAsia="宋体" w:hAnsi="宋体" w:hint="eastAsia"/>
+        </w:rPr>
+        <w:t>μ</w:t>
+      </w:r>
+      <w:r>
+        <w:rPr>
+          <w:rFonts w:hint="eastAsia"/>
+        </w:rPr>
+        <w:t>的</w:t>
+      </w:r>
+      <w:r>
+        <w:rPr>
+          <w:rFonts w:hint="eastAsia"/>
+        </w:rPr>
+        <w:t>指数分布。</w:t>
+      </w:r>
+      <w:proofErr w:type="spellStart"/>
+      <w:r>
+        <w:rPr>
+          <w:rFonts w:hint="eastAsia"/>
+        </w:rPr>
+        <w:t>tc</w:t>
+      </w:r>
+      <w:proofErr w:type="spellEnd"/>
+      <w:r>
+        <w:rPr>
+          <w:rFonts w:hint="eastAsia"/>
+        </w:rPr>
+        <w:t>表示两次连续呼叫到达时间间隔，</w:t>
+      </w:r>
+      <w:r>
+        <w:rPr>
+          <w:rFonts w:hint="eastAsia"/>
+        </w:rPr>
+        <w:t>ti</w:t>
+      </w:r>
+      <w:r>
+        <w:rPr>
+          <w:rFonts w:hint="eastAsia"/>
+        </w:rPr>
+        <w:t>表示车辆终端在第</w:t>
+      </w:r>
+      <w:proofErr w:type="spellStart"/>
+      <w:r>
+        <w:rPr>
+          <w:rFonts w:hint="eastAsia"/>
+        </w:rPr>
+        <w:t>i</w:t>
+      </w:r>
+      <w:proofErr w:type="spellEnd"/>
+      <w:proofErr w:type="gramStart"/>
+      <w:r>
+        <w:rPr>
+          <w:rFonts w:hint="eastAsia"/>
+        </w:rPr>
+        <w:t>个</w:t>
+      </w:r>
+      <w:proofErr w:type="gramEnd"/>
+      <w:r>
+        <w:rPr>
+          <w:rFonts w:hint="eastAsia"/>
+        </w:rPr>
+        <w:t>小区的驻留时间，</w:t>
+      </w:r>
+      <w:proofErr w:type="spellStart"/>
+      <w:r>
+        <w:rPr>
+          <w:rFonts w:hint="eastAsia"/>
+        </w:rPr>
+        <w:t>i</w:t>
+      </w:r>
+      <w:proofErr w:type="spellEnd"/>
+      <w:r>
+        <w:rPr>
+          <w:rFonts w:hint="eastAsia"/>
+        </w:rPr>
+        <w:t>=1,2,3</w:t>
+      </w:r>
+      <w:r>
+        <w:rPr>
+          <w:rFonts w:hint="eastAsia"/>
+        </w:rPr>
+        <w:t>……。</w:t>
+      </w:r>
+      <w:r>
+        <w:rPr>
+          <w:rFonts w:hint="eastAsia"/>
+        </w:rPr>
+        <w:t>r</w:t>
+      </w:r>
+      <w:r>
+        <w:rPr>
+          <w:rFonts w:hint="eastAsia"/>
+        </w:rPr>
+        <w:t>表示上次呼叫结束至穿越第一个小区边界之间的时间间隔，即</w:t>
+      </w:r>
+      <w:r>
+        <w:rPr>
+          <w:rFonts w:hint="eastAsia"/>
+        </w:rPr>
+        <w:t>t1</w:t>
+      </w:r>
+      <w:proofErr w:type="gramStart"/>
+      <w:r>
+        <w:rPr>
+          <w:rFonts w:hint="eastAsia"/>
+        </w:rPr>
+        <w:t>的神域时间</w:t>
+      </w:r>
+      <w:proofErr w:type="gramEnd"/>
+      <w:r>
+        <w:rPr>
+          <w:rFonts w:hint="eastAsia"/>
+        </w:rPr>
+        <w:t>。</w:t>
+      </w:r>
+      <w:proofErr w:type="spellStart"/>
+      <w:r>
+        <w:rPr>
+          <w:rFonts w:hint="eastAsia"/>
+        </w:rPr>
+        <w:t>tv</w:t>
+      </w:r>
+      <w:proofErr w:type="spellEnd"/>
+      <w:r>
+        <w:rPr>
+          <w:rFonts w:hint="eastAsia"/>
+        </w:rPr>
+        <w:t>表示第</w:t>
+      </w:r>
+      <w:proofErr w:type="spellStart"/>
+      <w:r>
+        <w:rPr>
+          <w:rFonts w:hint="eastAsia"/>
+        </w:rPr>
+        <w:t>i</w:t>
+      </w:r>
+      <w:proofErr w:type="spellEnd"/>
+      <w:proofErr w:type="gramStart"/>
+      <w:r>
+        <w:rPr>
+          <w:rFonts w:hint="eastAsia"/>
+        </w:rPr>
+        <w:t>个</w:t>
+      </w:r>
+      <w:proofErr w:type="gramEnd"/>
+      <w:r>
+        <w:rPr>
+          <w:rFonts w:hint="eastAsia"/>
+        </w:rPr>
+        <w:t>VLR</w:t>
+      </w:r>
+      <w:r>
+        <w:rPr>
+          <w:rFonts w:hint="eastAsia"/>
+        </w:rPr>
+        <w:t>的驻留时间</w:t>
+      </w:r>
+      <w:r>
+        <w:rPr>
+          <w:rFonts w:hint="eastAsia"/>
+        </w:rPr>
+        <w:t>，</w:t>
+      </w:r>
+      <w:proofErr w:type="spellStart"/>
+      <w:r>
+        <w:rPr>
+          <w:rFonts w:hint="eastAsia"/>
+        </w:rPr>
+        <w:t>i</w:t>
+      </w:r>
+      <w:proofErr w:type="spellEnd"/>
+      <w:r>
+        <w:rPr>
+          <w:rFonts w:hint="eastAsia"/>
+        </w:rPr>
+        <w:t>=1,2,3</w:t>
+      </w:r>
+      <w:r>
+        <w:rPr>
+          <w:rFonts w:hint="eastAsia"/>
+        </w:rPr>
+        <w:t>……。</w:t>
+      </w:r>
+      <w:r>
+        <w:rPr>
+          <w:rFonts w:hint="eastAsia"/>
+        </w:rPr>
+        <w:t>用</w:t>
+      </w:r>
+      <w:r>
+        <w:rPr>
+          <w:rFonts w:hint="eastAsia"/>
+        </w:rPr>
+        <w:t>E</w:t>
+      </w:r>
+      <w:r>
+        <w:rPr>
+          <w:rFonts w:hint="eastAsia"/>
+          <w:vertAlign w:val="subscript"/>
+        </w:rPr>
+        <w:t>C</w:t>
+      </w:r>
+      <w:r>
+        <w:rPr>
+          <w:rFonts w:ascii="宋体" w:eastAsia="宋体" w:hAnsi="宋体" w:hint="eastAsia"/>
+          <w:vertAlign w:val="subscript"/>
+        </w:rPr>
+        <w:t>→</w:t>
+      </w:r>
+      <w:r>
+        <w:rPr>
+          <w:rFonts w:ascii="宋体" w:eastAsia="宋体" w:hAnsi="宋体" w:hint="eastAsia"/>
+          <w:vertAlign w:val="subscript"/>
+        </w:rPr>
+        <w:t xml:space="preserve">C </w:t>
+      </w:r>
+      <w:r>
+        <w:rPr>
+          <w:rFonts w:hint="eastAsia"/>
+        </w:rPr>
+        <w:t>、</w:t>
+      </w:r>
+      <w:r>
+        <w:rPr>
+          <w:rFonts w:hint="eastAsia"/>
+        </w:rPr>
+        <w:t>E</w:t>
+      </w:r>
+      <w:r>
+        <w:rPr>
+          <w:rFonts w:hint="eastAsia"/>
+          <w:vertAlign w:val="subscript"/>
+        </w:rPr>
+        <w:t>C</w:t>
+      </w:r>
+      <w:r>
+        <w:rPr>
+          <w:rFonts w:ascii="宋体" w:eastAsia="宋体" w:hAnsi="宋体" w:hint="eastAsia"/>
+          <w:vertAlign w:val="subscript"/>
+        </w:rPr>
+        <w:t>→</w:t>
+      </w:r>
+      <w:r>
+        <w:rPr>
+          <w:rFonts w:ascii="宋体" w:eastAsia="宋体" w:hAnsi="宋体" w:hint="eastAsia"/>
+          <w:vertAlign w:val="subscript"/>
+        </w:rPr>
+        <w:t xml:space="preserve">L  </w:t>
+      </w:r>
+      <w:r>
+        <w:rPr>
+          <w:rFonts w:hint="eastAsia"/>
+        </w:rPr>
+        <w:t>定义车辆终端穿越小区边界而没有穿越位置区边界、穿越位置区边界。</w:t>
+      </w:r>
+    </w:p>
+    <w:p>
+      <w:pPr>
+        <w:ind w:firstLineChars="0" w:firstLine="420"/>
+        <w:rPr>
+          <w:rFonts w:hint="eastAsia"/>
+        </w:rPr>
+      </w:pPr>
+      <w:r>
+        <w:rPr>
+          <w:rFonts w:hint="eastAsia"/>
+        </w:rPr>
+        <w:t>采用流体流动模型（找几个引用，我记得有好几个）。假设闭合区内的车辆终端是均匀分布的，且其运动方向在</w:t>
+      </w:r>
+      <w:r>
+        <w:rPr>
+          <w:rFonts w:hint="eastAsia"/>
+        </w:rPr>
+        <w:t>[ 0,2</w:t>
+      </w:r>
+      <w:r>
+        <w:rPr>
+          <w:rFonts w:ascii="宋体" w:eastAsia="宋体" w:hAnsi="宋体" w:hint="eastAsia"/>
+        </w:rPr>
+        <w:t>π</w:t>
+      </w:r>
+      <w:r>
+        <w:rPr>
+          <w:rFonts w:hint="eastAsia"/>
+        </w:rPr>
+        <w:t>)</w:t>
+      </w:r>
+      <w:r>
+        <w:rPr>
+          <w:rFonts w:hint="eastAsia"/>
+        </w:rPr>
+        <w:t>上服从均匀分布。分别定义</w:t>
+      </w:r>
+      <w:r>
+        <w:rPr>
+          <w:rFonts w:hint="eastAsia"/>
+        </w:rPr>
+        <w:t>v</w:t>
+      </w:r>
+      <w:r>
+        <w:rPr>
+          <w:rFonts w:hint="eastAsia"/>
+        </w:rPr>
+        <w:t>，</w:t>
+      </w:r>
+      <w:r>
+        <w:rPr>
+          <w:rFonts w:hint="eastAsia"/>
+        </w:rPr>
+        <w:t>a</w:t>
+      </w:r>
+      <w:r>
+        <w:rPr>
+          <w:rFonts w:hint="eastAsia"/>
+        </w:rPr>
+        <w:t>，</w:t>
+      </w:r>
+      <w:r>
+        <w:rPr>
+          <w:rFonts w:hint="eastAsia"/>
+        </w:rPr>
+        <w:t>s</w:t>
+      </w:r>
+      <w:r>
+        <w:rPr>
+          <w:rFonts w:hint="eastAsia"/>
+        </w:rPr>
+        <w:t>，</w:t>
+      </w:r>
+      <w:proofErr w:type="spellStart"/>
+      <w:r>
+        <w:rPr>
+          <w:rFonts w:hint="eastAsia"/>
+        </w:rPr>
+        <w:t>va</w:t>
+      </w:r>
+      <w:proofErr w:type="spellEnd"/>
+      <w:r>
+        <w:rPr>
+          <w:rFonts w:hint="eastAsia"/>
+        </w:rPr>
+        <w:t>为车辆终端的平均速度、闭合区面积和闭合区周长</w:t>
+      </w:r>
+      <w:r>
+        <w:rPr>
+          <w:rFonts w:hint="eastAsia"/>
+        </w:rPr>
+        <w:t>，单个车辆终端穿越此闭合区域的速率，可表示为：</w:t>
+      </w:r>
+    </w:p>
+    <w:p>
+      <w:pPr>
+        <w:ind w:firstLineChars="0" w:firstLine="420"/>
+        <w:rPr>
+          <w:rFonts w:ascii="宋体" w:eastAsia="宋体" w:hAnsi="宋体" w:hint="eastAsia"/>
+        </w:rPr>
+      </w:pPr>
+      <w:r>
+        <w:rPr>
+          <w:rFonts w:hint="eastAsia"/>
+        </w:rPr>
+        <w:t>ca=vs/</w:t>
+      </w:r>
+      <w:r>
+        <w:rPr>
+          <w:rFonts w:ascii="宋体" w:eastAsia="宋体" w:hAnsi="宋体" w:hint="eastAsia"/>
+        </w:rPr>
+        <w:t>π</w:t>
+      </w:r>
+      <w:r>
+        <w:rPr>
+          <w:rFonts w:ascii="宋体" w:eastAsia="宋体" w:hAnsi="宋体" w:hint="eastAsia"/>
+        </w:rPr>
+        <w:t>a</w:t>
+      </w:r>
+    </w:p>
+    <w:p>
+      <w:pPr>
+        <w:ind w:firstLineChars="0" w:firstLine="420"/>
+        <w:rPr>
+          <w:rFonts w:ascii="宋体" w:eastAsia="宋体" w:hAnsi="宋体" w:hint="eastAsia"/>
+        </w:rPr>
+      </w:pPr>
+      <w:r>
+        <w:rPr>
+          <w:rFonts w:ascii="宋体" w:eastAsia="宋体" w:hAnsi="宋体" w:hint="eastAsia"/>
+        </w:rPr>
+        <w:t>本文中，假设蜂窝小区和位置区都是正六边形（这里要给张图，不用这句话），</w:t>
+      </w:r>
+      <w:r>
+        <w:rPr>
+          <w:rFonts w:ascii="宋体" w:eastAsia="宋体" w:hAnsi="宋体" w:hint="eastAsia"/>
+        </w:rPr>
         <w:lastRenderedPageBreak/>
-        <w:tab/>
-      </w:r>
-      <w:r>
-        <w:rPr>
-          <w:rFonts w:hint="eastAsia"/>
-        </w:rPr>
-        <w:t>第一种情况，当车辆终端穿越蜂窝小区边界，进入新的蜂窝小区时，新的蜂窝小区与当前蜂窝小区属于同一个位置区</w:t>
+        <w:t>则蜂窝小区驻留时间的速率ξ，即穿越蜂窝小区边界的速度</w:t>
+      </w:r>
+    </w:p>
+    <w:p>
+      <w:pPr>
+        <w:pStyle w:val="a7"/>
+        <w:ind w:firstLine="480"/>
+        <w:rPr>
+          <w:rFonts w:hint="eastAsia"/>
+          <w:noProof/>
+        </w:rPr>
+      </w:pPr>
+      <w:r>
+        <w:rPr>
+          <w:rFonts w:ascii="宋体" w:eastAsia="宋体" w:hAnsi="宋体" w:hint="eastAsia"/>
+        </w:rPr>
+        <w:t>ξ=</w:t>
+      </w:r>
+      <w:r>
+        <w:rPr>
+          <w:noProof/>
+        </w:rPr>
+        <w:t xml:space="preserve"> </w:t>
+      </w:r>
+      <w:r>
+        <w:rPr>
+          <w:noProof/>
+        </w:rPr>
+        <w:drawing>
+          <wp:inline distT="0" distB="0" distL="0" distR="0" wp14:anchorId="12E04DC9" wp14:editId="4214DE9A">
+            <wp:extent cx="1019175" cy="638175"/>
+            <wp:effectExtent l="0" t="0" r="9525" b="9525"/>
+            <wp:docPr id="3" name="图片 3"/>
+            <wp:cNvGraphicFramePr>
+              <a:graphicFrameLocks xmlns:a="http://schemas.openxmlformats.org/drawingml/2006/main" noChangeAspect="1"/>
+            </wp:cNvGraphicFramePr>
+            <a:graphic xmlns:a="http://schemas.openxmlformats.org/drawingml/2006/main">
+              <a:graphicData uri="http://schemas.openxmlformats.org/drawingml/2006/picture">
+                <pic:pic xmlns:pic="http://schemas.openxmlformats.org/drawingml/2006/picture">
+                  <pic:nvPicPr>
+                    <pic:cNvPr id="0" name=""/>
+                    <pic:cNvPicPr/>
+                  </pic:nvPicPr>
+                  <pic:blipFill>
+                    <a:blip r:embed="rId10"/>
+                    <a:stretch>
+                      <a:fillRect/>
+                    </a:stretch>
+                  </pic:blipFill>
+                  <pic:spPr>
+                    <a:xfrm>
+                      <a:off x="0" y="0"/>
+                      <a:ext cx="1019175" cy="638175"/>
+                    </a:xfrm>
+                    <a:prstGeom prst="rect">
+                      <a:avLst/>
+                    </a:prstGeom>
+                  </pic:spPr>
+                </pic:pic>
+              </a:graphicData>
+            </a:graphic>
+          </wp:inline>
+        </w:drawing>
+      </w:r>
+      <w:r>
+        <w:rPr>
+          <w:rFonts w:hint="eastAsia"/>
+          <w:noProof/>
+        </w:rPr>
+        <w:t>（公式错了，多了个根号</w:t>
+      </w:r>
+      <w:r>
+        <w:rPr>
+          <w:rFonts w:hint="eastAsia"/>
+          <w:noProof/>
+        </w:rPr>
+        <w:t>2</w:t>
+      </w:r>
+      <w:r>
+        <w:rPr>
+          <w:rFonts w:hint="eastAsia"/>
+          <w:noProof/>
+        </w:rPr>
+        <w:t>）</w:t>
+      </w:r>
+    </w:p>
+    <w:p>
+      <w:pPr>
+        <w:pStyle w:val="a7"/>
+        <w:ind w:firstLine="480"/>
+        <w:rPr>
+          <w:rFonts w:hint="eastAsia"/>
+          <w:noProof/>
+        </w:rPr>
+      </w:pPr>
+      <w:r>
+        <w:rPr>
+          <w:rFonts w:hint="eastAsia"/>
+          <w:noProof/>
+        </w:rPr>
+        <w:t>加入一个位置区含有</w:t>
+      </w:r>
+      <w:r>
+        <w:rPr>
+          <w:rFonts w:hint="eastAsia"/>
+          <w:noProof/>
+        </w:rPr>
+        <w:t>m1</w:t>
+      </w:r>
+      <w:r>
+        <w:rPr>
+          <w:rFonts w:hint="eastAsia"/>
+          <w:noProof/>
+        </w:rPr>
+        <w:t>环小区，则</w:t>
+      </w:r>
+    </w:p>
+    <w:p>
+      <w:pPr>
+        <w:pStyle w:val="a7"/>
+        <w:ind w:firstLine="480"/>
+        <w:rPr>
+          <w:rFonts w:hint="eastAsia"/>
+          <w:noProof/>
+        </w:rPr>
+      </w:pPr>
+      <w:r>
+        <w:rPr>
+          <w:rFonts w:hint="eastAsia"/>
+          <w:noProof/>
+        </w:rPr>
+        <w:t>m=1+3m1(m1-1)</w:t>
+      </w:r>
+    </w:p>
+    <w:p>
+      <w:pPr>
+        <w:pStyle w:val="a7"/>
+        <w:ind w:firstLine="480"/>
+        <w:rPr>
+          <w:rFonts w:hint="eastAsia"/>
+          <w:noProof/>
+        </w:rPr>
+      </w:pPr>
+      <w:r>
+        <w:rPr>
+          <w:rFonts w:hint="eastAsia"/>
+          <w:noProof/>
+        </w:rPr>
+        <w:t>其中</w:t>
+      </w:r>
+      <w:r>
+        <w:rPr>
+          <w:rFonts w:hint="eastAsia"/>
+          <w:noProof/>
+        </w:rPr>
+        <w:t>m</w:t>
+      </w:r>
+      <w:r>
+        <w:rPr>
+          <w:rFonts w:hint="eastAsia"/>
+          <w:noProof/>
+        </w:rPr>
+        <w:t>为一个位置区中含有蜂窝小区的数量。</w:t>
+      </w:r>
+    </w:p>
+    <w:p>
+      <w:pPr>
+        <w:pStyle w:val="a7"/>
+        <w:ind w:firstLine="480"/>
+        <w:rPr>
+          <w:rFonts w:ascii="宋体" w:eastAsia="宋体" w:hAnsi="宋体" w:hint="eastAsia"/>
+        </w:rPr>
+      </w:pPr>
+      <w:r>
+        <w:rPr>
+          <w:rFonts w:ascii="宋体" w:eastAsia="宋体" w:hAnsi="宋体" w:hint="eastAsia"/>
+        </w:rPr>
+        <w:t>ξ</w:t>
+      </w:r>
+      <w:r>
+        <w:rPr>
+          <w:rFonts w:ascii="宋体" w:eastAsia="宋体" w:hAnsi="宋体" w:hint="eastAsia"/>
+        </w:rPr>
+        <w:t>LA表示车辆终端在位置区中的平均驻留速率</w:t>
+      </w:r>
+    </w:p>
+    <w:p>
+      <w:pPr>
+        <w:pStyle w:val="a7"/>
+        <w:ind w:firstLine="480"/>
+        <w:rPr>
+          <w:rFonts w:hint="eastAsia"/>
+        </w:rPr>
+      </w:pPr>
+      <w:r>
+        <w:rPr>
+          <w:rFonts w:hint="eastAsia"/>
+        </w:rPr>
+        <w:t>ξ</w:t>
       </w:r>
       <w:r>
         <w:rPr>
@@ -811,19 +2036,441 @@
         <w:rPr>
           <w:rFonts w:hint="eastAsia"/>
         </w:rPr>
-        <w:t>时，其小区运动计数器</w:t>
-      </w:r>
-      <w:r>
-        <w:rPr>
-          <w:rFonts w:hint="eastAsia"/>
-        </w:rPr>
-        <w:t>M1+1</w:t>
-      </w:r>
-      <w:r>
-        <w:rPr>
-          <w:rFonts w:hint="eastAsia"/>
-        </w:rPr>
-        <w:t>，如果此时小区运动计数器达到运动阈值</w:t>
+        <w:t>=</w:t>
+      </w:r>
+      <w:r>
+        <w:rPr>
+          <w:noProof/>
+        </w:rPr>
+        <w:drawing>
+          <wp:inline distT="0" distB="0" distL="0" distR="0" wp14:anchorId="4D1003B3" wp14:editId="7A6AD09A">
+            <wp:extent cx="1362075" cy="600075"/>
+            <wp:effectExtent l="0" t="0" r="9525" b="9525"/>
+            <wp:docPr id="4" name="图片 4"/>
+            <wp:cNvGraphicFramePr>
+              <a:graphicFrameLocks xmlns:a="http://schemas.openxmlformats.org/drawingml/2006/main" noChangeAspect="1"/>
+            </wp:cNvGraphicFramePr>
+            <a:graphic xmlns:a="http://schemas.openxmlformats.org/drawingml/2006/main">
+              <a:graphicData uri="http://schemas.openxmlformats.org/drawingml/2006/picture">
+                <pic:pic xmlns:pic="http://schemas.openxmlformats.org/drawingml/2006/picture">
+                  <pic:nvPicPr>
+                    <pic:cNvPr id="0" name=""/>
+                    <pic:cNvPicPr/>
+                  </pic:nvPicPr>
+                  <pic:blipFill>
+                    <a:blip r:embed="rId11"/>
+                    <a:stretch>
+                      <a:fillRect/>
+                    </a:stretch>
+                  </pic:blipFill>
+                  <pic:spPr>
+                    <a:xfrm>
+                      <a:off x="0" y="0"/>
+                      <a:ext cx="1362075" cy="600075"/>
+                    </a:xfrm>
+                    <a:prstGeom prst="rect">
+                      <a:avLst/>
+                    </a:prstGeom>
+                  </pic:spPr>
+                </pic:pic>
+              </a:graphicData>
+            </a:graphic>
+          </wp:inline>
+        </w:drawing>
+      </w:r>
+    </w:p>
+    <w:p>
+      <w:pPr>
+        <w:ind w:firstLineChars="0" w:firstLine="420"/>
+        <w:rPr>
+          <w:rFonts w:asciiTheme="minorEastAsia" w:hAnsiTheme="minorEastAsia" w:hint="eastAsia"/>
+        </w:rPr>
+      </w:pPr>
+      <w:r>
+        <w:rPr>
+          <w:rFonts w:asciiTheme="minorEastAsia" w:hAnsiTheme="minorEastAsia" w:hint="eastAsia"/>
+        </w:rPr>
+        <w:t>α为车辆终端在穿越小区边界时同时穿越LA边界的概率，β。</w:t>
+      </w:r>
+    </w:p>
+    <w:p>
+      <w:pPr>
+        <w:pStyle w:val="a7"/>
+        <w:ind w:firstLine="480"/>
+        <w:rPr>
+          <w:rFonts w:hint="eastAsia"/>
+          <w:noProof/>
+        </w:rPr>
+      </w:pPr>
+      <w:r>
+        <w:rPr>
+          <w:rFonts w:asciiTheme="minorEastAsia" w:hAnsiTheme="minorEastAsia" w:hint="eastAsia"/>
+        </w:rPr>
+        <w:t>α</w:t>
+      </w:r>
+      <w:r>
+        <w:rPr>
+          <w:rFonts w:asciiTheme="minorEastAsia" w:hAnsiTheme="minorEastAsia" w:hint="eastAsia"/>
+        </w:rPr>
+        <w:t>=</w:t>
+      </w:r>
+      <w:r>
+        <w:rPr>
+          <w:rFonts w:hint="eastAsia"/>
+        </w:rPr>
+        <w:t>ξ</w:t>
+      </w:r>
+      <w:r>
+        <w:rPr>
+          <w:rFonts w:hint="eastAsia"/>
+        </w:rPr>
+        <w:t>LA</w:t>
+      </w:r>
+      <w:r>
+        <w:rPr>
+          <w:rFonts w:hint="eastAsia"/>
+        </w:rPr>
+        <w:t>/</w:t>
+      </w:r>
+      <w:r>
+        <w:rPr>
+          <w:rFonts w:hint="eastAsia"/>
+        </w:rPr>
+        <w:t>ξ</w:t>
+      </w:r>
+      <w:r>
+        <w:rPr>
+          <w:rFonts w:hint="eastAsia"/>
+        </w:rPr>
+        <w:t>=</w:t>
+      </w:r>
+      <w:r>
+        <w:rPr>
+          <w:noProof/>
+        </w:rPr>
+        <w:t xml:space="preserve"> </w:t>
+      </w:r>
+      <w:r>
+        <w:rPr>
+          <w:noProof/>
+        </w:rPr>
+        <w:drawing>
+          <wp:inline distT="0" distB="0" distL="0" distR="0" wp14:anchorId="1CD85F5F" wp14:editId="33CF8306">
+            <wp:extent cx="466725" cy="542925"/>
+            <wp:effectExtent l="0" t="0" r="9525" b="9525"/>
+            <wp:docPr id="5" name="图片 5"/>
+            <wp:cNvGraphicFramePr>
+              <a:graphicFrameLocks xmlns:a="http://schemas.openxmlformats.org/drawingml/2006/main" noChangeAspect="1"/>
+            </wp:cNvGraphicFramePr>
+            <a:graphic xmlns:a="http://schemas.openxmlformats.org/drawingml/2006/main">
+              <a:graphicData uri="http://schemas.openxmlformats.org/drawingml/2006/picture">
+                <pic:pic xmlns:pic="http://schemas.openxmlformats.org/drawingml/2006/picture">
+                  <pic:nvPicPr>
+                    <pic:cNvPr id="0" name=""/>
+                    <pic:cNvPicPr/>
+                  </pic:nvPicPr>
+                  <pic:blipFill>
+                    <a:blip r:embed="rId12"/>
+                    <a:stretch>
+                      <a:fillRect/>
+                    </a:stretch>
+                  </pic:blipFill>
+                  <pic:spPr>
+                    <a:xfrm>
+                      <a:off x="0" y="0"/>
+                      <a:ext cx="466725" cy="542925"/>
+                    </a:xfrm>
+                    <a:prstGeom prst="rect">
+                      <a:avLst/>
+                    </a:prstGeom>
+                  </pic:spPr>
+                </pic:pic>
+              </a:graphicData>
+            </a:graphic>
+          </wp:inline>
+        </w:drawing>
+      </w:r>
+    </w:p>
+    <w:p>
+      <w:pPr>
+        <w:ind w:firstLine="480"/>
+        <w:rPr>
+          <w:rFonts w:ascii="宋体" w:eastAsia="宋体" w:hAnsi="宋体" w:hint="eastAsia"/>
+        </w:rPr>
+      </w:pPr>
+      <w:r>
+        <w:rPr>
+          <w:rFonts w:hint="eastAsia"/>
+        </w:rPr>
+        <w:t>可推导出事件</w:t>
+      </w:r>
+      <w:r>
+        <w:rPr>
+          <w:rFonts w:hint="eastAsia"/>
+        </w:rPr>
+        <w:t>E</w:t>
+      </w:r>
+      <w:r>
+        <w:rPr>
+          <w:rFonts w:hint="eastAsia"/>
+          <w:vertAlign w:val="subscript"/>
+        </w:rPr>
+        <w:t>C</w:t>
+      </w:r>
+      <w:r>
+        <w:rPr>
+          <w:rFonts w:ascii="宋体" w:eastAsia="宋体" w:hAnsi="宋体" w:hint="eastAsia"/>
+          <w:vertAlign w:val="subscript"/>
+        </w:rPr>
+        <w:t xml:space="preserve">→C </w:t>
+      </w:r>
+      <w:r>
+        <w:rPr>
+          <w:rFonts w:hint="eastAsia"/>
+        </w:rPr>
+        <w:t>、</w:t>
+      </w:r>
+      <w:r>
+        <w:rPr>
+          <w:rFonts w:hint="eastAsia"/>
+        </w:rPr>
+        <w:t>E</w:t>
+      </w:r>
+      <w:r>
+        <w:rPr>
+          <w:rFonts w:hint="eastAsia"/>
+          <w:vertAlign w:val="subscript"/>
+        </w:rPr>
+        <w:t>C</w:t>
+      </w:r>
+      <w:r>
+        <w:rPr>
+          <w:rFonts w:ascii="宋体" w:eastAsia="宋体" w:hAnsi="宋体" w:hint="eastAsia"/>
+          <w:vertAlign w:val="subscript"/>
+        </w:rPr>
+        <w:t>→L</w:t>
+      </w:r>
+      <w:r>
+        <w:rPr>
+          <w:rFonts w:ascii="宋体" w:eastAsia="宋体" w:hAnsi="宋体" w:hint="eastAsia"/>
+        </w:rPr>
+        <w:t>发送的概率分别为</w:t>
+      </w:r>
+    </w:p>
+    <w:p>
+      <w:pPr>
+        <w:ind w:firstLine="480"/>
+        <w:rPr>
+          <w:rFonts w:asciiTheme="minorEastAsia" w:hAnsiTheme="minorEastAsia" w:hint="eastAsia"/>
+        </w:rPr>
+      </w:pPr>
+      <w:proofErr w:type="spellStart"/>
+      <w:r>
+        <w:rPr>
+          <w:rFonts w:ascii="宋体" w:eastAsia="宋体" w:hAnsi="宋体" w:hint="eastAsia"/>
+        </w:rPr>
+        <w:t>Pr</w:t>
+      </w:r>
+      <w:proofErr w:type="spellEnd"/>
+      <w:r>
+        <w:rPr>
+          <w:rFonts w:ascii="宋体" w:eastAsia="宋体" w:hAnsi="宋体" w:hint="eastAsia"/>
+        </w:rPr>
+        <w:t>(</w:t>
+      </w:r>
+      <w:r>
+        <w:rPr>
+          <w:rFonts w:hint="eastAsia"/>
+        </w:rPr>
+        <w:t>E</w:t>
+      </w:r>
+      <w:r>
+        <w:rPr>
+          <w:rFonts w:hint="eastAsia"/>
+          <w:vertAlign w:val="subscript"/>
+        </w:rPr>
+        <w:t>C</w:t>
+      </w:r>
+      <w:r>
+        <w:rPr>
+          <w:rFonts w:ascii="宋体" w:eastAsia="宋体" w:hAnsi="宋体" w:hint="eastAsia"/>
+          <w:vertAlign w:val="subscript"/>
+        </w:rPr>
+        <w:t>→C</w:t>
+      </w:r>
+      <w:r>
+        <w:rPr>
+          <w:rFonts w:ascii="宋体" w:eastAsia="宋体" w:hAnsi="宋体" w:hint="eastAsia"/>
+        </w:rPr>
+        <w:t>)=1-</w:t>
+      </w:r>
+      <w:r>
+        <w:rPr>
+          <w:rFonts w:asciiTheme="minorEastAsia" w:hAnsiTheme="minorEastAsia" w:hint="eastAsia"/>
+        </w:rPr>
+        <w:t>α</w:t>
+      </w:r>
+    </w:p>
+    <w:p>
+      <w:pPr>
+        <w:ind w:firstLine="480"/>
+        <w:rPr>
+          <w:rFonts w:asciiTheme="minorEastAsia" w:hAnsiTheme="minorEastAsia" w:hint="eastAsia"/>
+        </w:rPr>
+      </w:pPr>
+      <w:proofErr w:type="spellStart"/>
+      <w:r>
+        <w:rPr>
+          <w:rFonts w:asciiTheme="minorEastAsia" w:hAnsiTheme="minorEastAsia" w:hint="eastAsia"/>
+        </w:rPr>
+        <w:t>Pr</w:t>
+      </w:r>
+      <w:proofErr w:type="spellEnd"/>
+      <w:r>
+        <w:rPr>
+          <w:rFonts w:asciiTheme="minorEastAsia" w:hAnsiTheme="minorEastAsia" w:hint="eastAsia"/>
+        </w:rPr>
+        <w:t>(</w:t>
+      </w:r>
+      <w:r>
+        <w:rPr>
+          <w:rFonts w:hint="eastAsia"/>
+        </w:rPr>
+        <w:t>E</w:t>
+      </w:r>
+      <w:r>
+        <w:rPr>
+          <w:rFonts w:hint="eastAsia"/>
+          <w:vertAlign w:val="subscript"/>
+        </w:rPr>
+        <w:t>C</w:t>
+      </w:r>
+      <w:r>
+        <w:rPr>
+          <w:rFonts w:ascii="宋体" w:eastAsia="宋体" w:hAnsi="宋体" w:hint="eastAsia"/>
+          <w:vertAlign w:val="subscript"/>
+        </w:rPr>
+        <w:t>→L</w:t>
+      </w:r>
+      <w:r>
+        <w:rPr>
+          <w:rFonts w:asciiTheme="minorEastAsia" w:hAnsiTheme="minorEastAsia" w:hint="eastAsia"/>
+        </w:rPr>
+        <w:t>)=</w:t>
+      </w:r>
+      <w:r>
+        <w:rPr>
+          <w:rFonts w:asciiTheme="minorEastAsia" w:hAnsiTheme="minorEastAsia" w:hint="eastAsia"/>
+        </w:rPr>
+        <w:t xml:space="preserve"> </w:t>
+      </w:r>
+      <w:r>
+        <w:rPr>
+          <w:rFonts w:asciiTheme="minorEastAsia" w:hAnsiTheme="minorEastAsia" w:hint="eastAsia"/>
+        </w:rPr>
+        <w:t>α</w:t>
+      </w:r>
+    </w:p>
+    <w:p>
+      <w:pPr>
+        <w:ind w:firstLine="480"/>
+        <w:rPr>
+          <w:rFonts w:asciiTheme="minorEastAsia" w:hAnsiTheme="minorEastAsia" w:hint="eastAsia"/>
+        </w:rPr>
+      </w:pPr>
+      <w:r>
+        <w:rPr>
+          <w:rFonts w:asciiTheme="minorEastAsia" w:hAnsiTheme="minorEastAsia" w:hint="eastAsia"/>
+        </w:rPr>
+        <w:t xml:space="preserve">第一车辆终端只在位置区内运动的时候，运动计数器达到运动阈值时只是更新VLR。 </w:t>
+      </w:r>
+    </w:p>
+    <w:p>
+      <w:pPr>
+        <w:ind w:firstLine="480"/>
+        <w:rPr>
+          <w:rFonts w:asciiTheme="minorEastAsia" w:hAnsiTheme="minorEastAsia" w:hint="eastAsia"/>
+        </w:rPr>
+      </w:pPr>
+      <w:r>
+        <w:rPr>
+          <w:rFonts w:asciiTheme="minorEastAsia" w:hAnsiTheme="minorEastAsia" w:hint="eastAsia"/>
+        </w:rPr>
+        <w:t>第二车辆终端穿越位置区进入新的位置区时</w:t>
+      </w:r>
+      <w:r>
+        <w:rPr>
+          <w:rFonts w:asciiTheme="minorEastAsia" w:hAnsiTheme="minorEastAsia" w:hint="eastAsia"/>
+        </w:rPr>
+        <w:t>在新位置区内注册信息，同时通知旧的位置区更改指针，并将运动计数器置0。只有在寻呼的时候才更新HLR。</w:t>
+      </w:r>
+    </w:p>
+    <w:p>
+      <w:pPr>
+        <w:ind w:firstLine="480"/>
+        <w:rPr>
+          <w:rFonts w:asciiTheme="minorEastAsia" w:hAnsiTheme="minorEastAsia" w:hint="eastAsia"/>
+        </w:rPr>
+      </w:pPr>
+      <w:r>
+        <w:rPr>
+          <w:rFonts w:asciiTheme="minorEastAsia" w:hAnsiTheme="minorEastAsia" w:hint="eastAsia"/>
+        </w:rPr>
+        <w:t>状态转移</w:t>
+      </w:r>
+    </w:p>
+    <w:p>
+      <w:pPr>
+        <w:ind w:firstLine="480"/>
+        <w:rPr>
+          <w:rFonts w:asciiTheme="minorEastAsia" w:hAnsiTheme="minorEastAsia" w:hint="eastAsia"/>
+        </w:rPr>
+      </w:pPr>
+      <w:r>
+        <w:rPr>
+          <w:rFonts w:asciiTheme="minorEastAsia" w:hAnsiTheme="minorEastAsia" w:hint="eastAsia"/>
+        </w:rPr>
+        <w:t>第一种事件，车辆终端穿越当前驻留蜂窝小区之前有呼叫到达，此时VLR需要在车辆终端可能驻留的蜂窝小区内发送寻呼信号并建立起呼叫链接。</w:t>
+      </w:r>
+      <w:proofErr w:type="gramStart"/>
+      <w:r>
+        <w:rPr>
+          <w:rFonts w:asciiTheme="minorEastAsia" w:hAnsiTheme="minorEastAsia" w:hint="eastAsia"/>
+        </w:rPr>
+        <w:t>a</w:t>
+      </w:r>
+      <w:proofErr w:type="gramEnd"/>
+    </w:p>
+    <w:p>
+      <w:pPr>
+        <w:ind w:firstLine="480"/>
+        <w:rPr>
+          <w:rFonts w:hint="eastAsia"/>
+        </w:rPr>
+      </w:pPr>
+      <w:r>
+        <w:rPr>
+          <w:rFonts w:hint="eastAsia"/>
+        </w:rPr>
+        <w:t>第二种事件，车辆终端在下一次呼叫到达之前穿越当前驻留小区，进入到一个新的小区，且新小区和当前驻留小区属于同一位置区，此时车辆终端运动计数器值加</w:t>
+      </w:r>
+      <w:r>
+        <w:rPr>
+          <w:rFonts w:hint="eastAsia"/>
+        </w:rPr>
+        <w:t>1</w:t>
+      </w:r>
+      <w:r>
+        <w:rPr>
+          <w:rFonts w:hint="eastAsia"/>
+        </w:rPr>
+        <w:t>；如果此时计数器值</w:t>
+      </w:r>
+      <w:r>
+        <w:rPr>
+          <w:rFonts w:hint="eastAsia"/>
+        </w:rPr>
+        <w:t>达到运动阈值</w:t>
       </w:r>
       <w:r>
         <w:rPr>
@@ -835,7 +2482,7 @@
         <w:rPr>
           <w:rFonts w:hint="eastAsia"/>
         </w:rPr>
-        <w:t>时，发起一次</w:t>
+        <w:t>则需要发起一次</w:t>
       </w:r>
       <w:r>
         <w:rPr>
@@ -847,24 +2494,29 @@
         <w:rPr>
           <w:rFonts w:hint="eastAsia"/>
         </w:rPr>
-        <w:t>更新；</w:t>
-      </w:r>
-    </w:p>
-    <w:p>
-      <w:pPr>
-        <w:ind w:firstLineChars="0" w:firstLine="420"/>
-      </w:pPr>
-      <w:r>
-        <w:rPr>
-          <w:rFonts w:hint="eastAsia"/>
-        </w:rPr>
-        <w:tab/>
-      </w:r>
-      <w:r>
-        <w:rPr>
-          <w:rFonts w:hint="eastAsia"/>
-        </w:rPr>
-        <w:t>第二种情况，当车辆终端穿越蜂窝小区边界，进入新的蜂窝小区时，新的蜂窝小区与当前蜂窝小区不属于同一个</w:t>
+        <w:t>更新并重置运动计数器值。</w:t>
+      </w:r>
+      <w:proofErr w:type="gramStart"/>
+      <w:r>
+        <w:rPr>
+          <w:rFonts w:hint="eastAsia"/>
+        </w:rPr>
+        <w:t>b</w:t>
+      </w:r>
+      <w:proofErr w:type="gramEnd"/>
+    </w:p>
+    <w:p>
+      <w:pPr>
+        <w:ind w:firstLine="480"/>
+        <w:rPr>
+          <w:rFonts w:hint="eastAsia"/>
+        </w:rPr>
+      </w:pPr>
+      <w:r>
+        <w:rPr>
+          <w:rFonts w:hint="eastAsia"/>
+        </w:rPr>
+        <w:t>第三种事件，车辆终端在下一次呼叫到达之前穿越当前驻留小区，进入到一个新小区，且新小区和当前驻留的小区分属不同的位置区</w:t>
       </w:r>
       <w:r>
         <w:rPr>
@@ -876,7 +2528,19 @@
         <w:rPr>
           <w:rFonts w:hint="eastAsia"/>
         </w:rPr>
-        <w:t>但属于同一个</w:t>
+        <w:t>，此时因为跨越</w:t>
+      </w:r>
+      <w:r>
+        <w:rPr>
+          <w:rFonts w:hint="eastAsia"/>
+        </w:rPr>
+        <w:t>LA</w:t>
+      </w:r>
+      <w:r>
+        <w:rPr>
+          <w:rFonts w:hint="eastAsia"/>
+        </w:rPr>
+        <w:t>边界，需要在新</w:t>
       </w:r>
       <w:r>
         <w:rPr>
@@ -888,67 +2552,7 @@
         <w:rPr>
           <w:rFonts w:hint="eastAsia"/>
         </w:rPr>
-        <w:t>时，其位置区运动计数器</w:t>
-      </w:r>
-      <w:r>
-        <w:rPr>
-          <w:rFonts w:hint="eastAsia"/>
-        </w:rPr>
-        <w:t>N1+1</w:t>
-      </w:r>
-      <w:r>
-        <w:rPr>
-          <w:rFonts w:hint="eastAsia"/>
-        </w:rPr>
-        <w:t>，同时小区运动计数器</w:t>
-      </w:r>
-      <w:r>
-        <w:rPr>
-          <w:rFonts w:hint="eastAsia"/>
-        </w:rPr>
-        <w:t>M1</w:t>
-      </w:r>
-      <w:r>
-        <w:rPr>
-          <w:rFonts w:hint="eastAsia"/>
-        </w:rPr>
-        <w:t>置</w:t>
-      </w:r>
-      <w:r>
-        <w:rPr>
-          <w:rFonts w:hint="eastAsia"/>
-        </w:rPr>
-        <w:t>0,</w:t>
-      </w:r>
-      <w:r>
-        <w:rPr>
-          <w:rFonts w:hint="eastAsia"/>
-        </w:rPr>
-        <w:t>；如果此时位置区运动计数器</w:t>
-      </w:r>
-      <w:r>
-        <w:rPr>
-          <w:rFonts w:hint="eastAsia"/>
-        </w:rPr>
-        <w:t>N1</w:t>
-      </w:r>
-      <w:r>
-        <w:rPr>
-          <w:rFonts w:hint="eastAsia"/>
-        </w:rPr>
-        <w:t>达到运动阈值</w:t>
-      </w:r>
-      <w:r>
-        <w:rPr>
-          <w:rFonts w:hint="eastAsia"/>
-        </w:rPr>
-        <w:t>N</w:t>
-      </w:r>
-      <w:r>
-        <w:rPr>
-          <w:rFonts w:hint="eastAsia"/>
-        </w:rPr>
-        <w:t>时，发起一次</w:t>
+        <w:t>注册信息同时通知注册时</w:t>
       </w:r>
       <w:r>
         <w:rPr>
@@ -960,45 +2564,72 @@
         <w:rPr>
           <w:rFonts w:hint="eastAsia"/>
         </w:rPr>
-        <w:t>更新；</w:t>
-      </w:r>
-    </w:p>
-    <w:p>
-      <w:pPr>
-        <w:ind w:firstLineChars="0" w:firstLine="420"/>
-        <w:rPr>
-          <w:rFonts w:hint="eastAsia"/>
-        </w:rPr>
-      </w:pPr>
-      <w:r>
-        <w:rPr>
-          <w:rFonts w:hint="eastAsia"/>
-        </w:rPr>
-        <w:tab/>
-      </w:r>
-      <w:r>
-        <w:rPr>
-          <w:rFonts w:hint="eastAsia"/>
-        </w:rPr>
-        <w:t>第三种情况，当车辆终端穿越蜂窝小区边界，进入新的蜂窝小区时，新的蜂窝小区与当前蜂窝小区不属于同一个</w:t>
-      </w:r>
-      <w:r>
-        <w:rPr>
-          <w:rFonts w:hint="eastAsia"/>
-        </w:rPr>
+        <w:t>更新指针，并重置运动计数器。</w:t>
+      </w:r>
+      <w:r>
+        <w:rPr>
+          <w:rFonts w:hint="eastAsia"/>
+        </w:rPr>
+        <w:t>c</w:t>
+      </w:r>
+      <w:r>
+        <w:rPr>
+          <w:rFonts w:hint="eastAsia"/>
+        </w:rPr>
+        <w:t>。</w:t>
+      </w:r>
+    </w:p>
+    <w:p>
+      <w:pPr>
+        <w:ind w:firstLine="480"/>
+        <w:rPr>
+          <w:rFonts w:hint="eastAsia"/>
+        </w:rPr>
+      </w:pPr>
+      <w:r>
+        <w:rPr>
+          <w:rFonts w:hint="eastAsia"/>
+        </w:rPr>
+        <w:t>状态转移图画在了我的笔记本上，回头画上来。</w:t>
+      </w:r>
+    </w:p>
+    <w:p>
+      <w:pPr>
+        <w:ind w:firstLine="480"/>
+        <w:rPr>
+          <w:rFonts w:hint="eastAsia"/>
+        </w:rPr>
+      </w:pPr>
+      <w:r>
+        <w:rPr>
+          <w:rFonts w:hint="eastAsia"/>
+        </w:rPr>
+        <w:t>（</w:t>
+      </w:r>
+      <w:r>
+        <w:rPr>
+          <w:rFonts w:hint="eastAsia"/>
+        </w:rPr>
+        <w:t>反正就是算出来</w:t>
+      </w:r>
+      <w:r>
+        <w:rPr>
+          <w:rFonts w:hint="eastAsia"/>
+        </w:rPr>
+        <w:t>两次呼叫达到时间间隔内，因为运动计数器达到阈值导致</w:t>
+      </w:r>
+      <w:r>
+        <w:rPr>
+          <w:rFonts w:hint="eastAsia"/>
+        </w:rPr>
+        <w:lastRenderedPageBreak/>
         <w:t>VLR</w:t>
       </w:r>
       <w:r>
         <w:rPr>
           <w:rFonts w:hint="eastAsia"/>
         </w:rPr>
-        <w:t>时，</w:t>
-      </w:r>
-      <w:r>
-        <w:rPr>
-          <w:rFonts w:hint="eastAsia"/>
-        </w:rPr>
-        <w:t>此时车辆终端在新</w:t>
+        <w:t>更新次数和因跨</w:t>
       </w:r>
       <w:r>
         <w:rPr>
@@ -1010,91 +2641,681 @@
         <w:rPr>
           <w:rFonts w:hint="eastAsia"/>
         </w:rPr>
-        <w:t>中注册信息并将</w:t>
-      </w:r>
-      <w:r>
-        <w:rPr>
-          <w:rFonts w:hint="eastAsia"/>
-        </w:rPr>
-        <w:t>M1</w:t>
-      </w:r>
-      <w:r>
-        <w:rPr>
-          <w:rFonts w:hint="eastAsia"/>
-        </w:rPr>
-        <w:t>和</w:t>
-      </w:r>
-      <w:r>
-        <w:rPr>
-          <w:rFonts w:hint="eastAsia"/>
-        </w:rPr>
-        <w:t>N1</w:t>
-      </w:r>
-      <w:r>
-        <w:rPr>
-          <w:rFonts w:hint="eastAsia"/>
-        </w:rPr>
-        <w:t>都置</w:t>
-      </w:r>
-      <w:r>
-        <w:rPr>
-          <w:rFonts w:hint="eastAsia"/>
-        </w:rPr>
-        <w:t>0</w:t>
-      </w:r>
-      <w:r>
-        <w:rPr>
-          <w:rFonts w:hint="eastAsia"/>
-        </w:rPr>
-        <w:t>，同时通知注册时</w:t>
-      </w:r>
-      <w:r>
-        <w:rPr>
-          <w:rFonts w:hint="eastAsia"/>
-        </w:rPr>
-        <w:t>VLR</w:t>
-      </w:r>
-      <w:r>
-        <w:rPr>
-          <w:rFonts w:hint="eastAsia"/>
-        </w:rPr>
-        <w:t>更新</w:t>
-      </w:r>
-      <w:r>
-        <w:rPr>
-          <w:rFonts w:hint="eastAsia"/>
-        </w:rPr>
-        <w:t>指向</w:t>
-      </w:r>
-      <w:r>
-        <w:rPr>
-          <w:rFonts w:hint="eastAsia"/>
-        </w:rPr>
-        <w:t>指针。</w:t>
-      </w:r>
-    </w:p>
-    <w:p>
-      <w:pPr>
-        <w:ind w:firstLineChars="0" w:firstLine="420"/>
-      </w:pPr>
-      <w:r>
-        <w:rPr>
-          <w:rFonts w:hint="eastAsia"/>
-        </w:rPr>
-        <w:t>后面就开始针对三种情况开始分析，抄各种公式，搞一个更新开销方程出来。</w:t>
-      </w:r>
-      <w:r>
-        <w:rPr>
-          <w:rFonts w:hint="eastAsia"/>
-        </w:rPr>
-        <w:t>每种情况都有一个概率的，要抄一下《移动通信网络位置管理方案建模与开销分析》里面的状态转移那块，算各种概率。</w:t>
-      </w:r>
-      <w:r>
-        <w:rPr>
-          <w:rFonts w:hint="eastAsia"/>
-        </w:rPr>
-        <w:t>或者我看看能不能直接指定概率。</w:t>
-      </w:r>
+        <w:t>导致更新指针链的次数。</w:t>
+      </w:r>
+    </w:p>
+    <w:p>
+      <w:pPr>
+        <w:ind w:firstLine="480"/>
+        <w:rPr>
+          <w:rFonts w:hint="eastAsia"/>
+        </w:rPr>
+      </w:pPr>
+      <w:r>
+        <w:rPr>
+          <w:rFonts w:hint="eastAsia"/>
+        </w:rPr>
+        <w:t>这样可以根据多</w:t>
+      </w:r>
+      <w:r>
+        <w:rPr>
+          <w:rFonts w:hint="eastAsia"/>
+        </w:rPr>
+        <w:t>HLR</w:t>
+      </w:r>
+      <w:r>
+        <w:rPr>
+          <w:rFonts w:hint="eastAsia"/>
+        </w:rPr>
+        <w:t>那个里面的各项开销来分析计算总开销。</w:t>
+      </w:r>
+      <w:r>
+        <w:rPr>
+          <w:rFonts w:hint="eastAsia"/>
+        </w:rPr>
+        <w:t>）</w:t>
+      </w:r>
+    </w:p>
+    <w:p>
+      <w:pPr>
+        <w:ind w:firstLine="480"/>
+        <w:rPr>
+          <w:rFonts w:hint="eastAsia"/>
+        </w:rPr>
+      </w:pPr>
+      <w:r>
+        <w:rPr>
+          <w:rFonts w:hint="eastAsia"/>
+        </w:rPr>
+        <w:t>可根据【</w:t>
+      </w:r>
+      <w:r>
+        <w:rPr>
+          <w:rFonts w:hint="eastAsia"/>
+        </w:rPr>
+        <w:t>53</w:t>
+      </w:r>
+      <w:r>
+        <w:rPr>
+          <w:rFonts w:hint="eastAsia"/>
+        </w:rPr>
+        <w:t>】这个文献推到出</w:t>
+      </w:r>
+      <w:proofErr w:type="gramStart"/>
+      <w:r>
+        <w:rPr>
+          <w:rFonts w:hint="eastAsia"/>
+        </w:rPr>
+        <w:t>个状态</w:t>
+      </w:r>
+      <w:proofErr w:type="gramEnd"/>
+      <w:r>
+        <w:rPr>
+          <w:rFonts w:hint="eastAsia"/>
+        </w:rPr>
+        <w:t>的转移概率的值</w:t>
+      </w:r>
+    </w:p>
+    <w:p>
+      <w:pPr>
+        <w:ind w:firstLine="480"/>
+        <w:rPr>
+          <w:rFonts w:hint="eastAsia"/>
+        </w:rPr>
+      </w:pPr>
+      <w:r>
+        <w:rPr>
+          <w:rFonts w:hint="eastAsia"/>
+        </w:rPr>
+        <w:t>a0c=</w:t>
+      </w:r>
+      <w:r>
+        <w:rPr>
+          <w:rFonts w:hint="eastAsia"/>
+        </w:rPr>
+        <w:t xml:space="preserve"> </w:t>
+      </w:r>
+      <w:proofErr w:type="spellStart"/>
+      <w:r>
+        <w:rPr>
+          <w:rFonts w:hint="eastAsia"/>
+        </w:rPr>
+        <w:t>Pr</w:t>
+      </w:r>
+      <w:proofErr w:type="spellEnd"/>
+      <w:r>
+        <w:rPr>
+          <w:rFonts w:hint="eastAsia"/>
+        </w:rPr>
+        <w:t>(</w:t>
+      </w:r>
+      <w:proofErr w:type="spellStart"/>
+      <w:r>
+        <w:rPr>
+          <w:rFonts w:hint="eastAsia"/>
+        </w:rPr>
+        <w:t>tc</w:t>
+      </w:r>
+      <w:proofErr w:type="spellEnd"/>
+      <w:r>
+        <w:rPr>
+          <w:rFonts w:hint="eastAsia"/>
+        </w:rPr>
+        <w:t>&lt;=</w:t>
+      </w:r>
+      <w:r>
+        <w:rPr>
+          <w:rFonts w:hint="eastAsia"/>
+        </w:rPr>
+        <w:t>r)</w:t>
+      </w:r>
+      <w:r>
+        <w:rPr>
+          <w:rFonts w:hint="eastAsia"/>
+        </w:rPr>
+        <w:t>=1-</w:t>
+      </w:r>
+      <w:r>
+        <w:rPr>
+          <w:rFonts w:hint="eastAsia"/>
+        </w:rPr>
+        <w:t xml:space="preserve"> </w:t>
+      </w:r>
+      <w:r>
+        <w:rPr>
+          <w:rFonts w:hint="eastAsia"/>
+        </w:rPr>
+        <w:t>f*</w:t>
+      </w:r>
+      <w:r>
+        <w:rPr>
+          <w:rFonts w:hint="eastAsia"/>
+        </w:rPr>
+        <w:t>r</w:t>
+      </w:r>
+      <w:r>
+        <w:rPr>
+          <w:rFonts w:hint="eastAsia"/>
+        </w:rPr>
+        <w:t>(</w:t>
+      </w:r>
+      <w:r>
+        <w:rPr>
+          <w:rFonts w:ascii="宋体" w:eastAsia="宋体" w:hAnsi="宋体" w:hint="eastAsia"/>
+        </w:rPr>
+        <w:t>λ</w:t>
+      </w:r>
+      <w:r>
+        <w:rPr>
+          <w:rFonts w:hint="eastAsia"/>
+        </w:rPr>
+        <w:t>)</w:t>
+      </w:r>
+    </w:p>
+    <w:p>
+      <w:pPr>
+        <w:ind w:firstLine="480"/>
+        <w:rPr>
+          <w:rFonts w:hint="eastAsia"/>
+        </w:rPr>
+      </w:pPr>
+      <w:r>
+        <w:rPr>
+          <w:rFonts w:hint="eastAsia"/>
+        </w:rPr>
+        <w:t>b0c=</w:t>
+      </w:r>
+      <w:proofErr w:type="spellStart"/>
+      <w:r>
+        <w:rPr>
+          <w:rFonts w:hint="eastAsia"/>
+        </w:rPr>
+        <w:t>Pr</w:t>
+      </w:r>
+      <w:proofErr w:type="spellEnd"/>
+      <w:r>
+        <w:rPr>
+          <w:rFonts w:hint="eastAsia"/>
+        </w:rPr>
+        <w:t>(</w:t>
+      </w:r>
+      <w:proofErr w:type="spellStart"/>
+      <w:r>
+        <w:rPr>
+          <w:rFonts w:hint="eastAsia"/>
+        </w:rPr>
+        <w:t>tc</w:t>
+      </w:r>
+      <w:proofErr w:type="spellEnd"/>
+      <w:r>
+        <w:rPr>
+          <w:rFonts w:hint="eastAsia"/>
+        </w:rPr>
+        <w:t>&gt;r)</w:t>
+      </w:r>
+      <w:proofErr w:type="spellStart"/>
+      <w:r>
+        <w:rPr>
+          <w:rFonts w:hint="eastAsia"/>
+        </w:rPr>
+        <w:t>Pr</w:t>
+      </w:r>
+      <w:proofErr w:type="spellEnd"/>
+      <w:r>
+        <w:rPr>
+          <w:rFonts w:hint="eastAsia"/>
+        </w:rPr>
+        <w:t>(</w:t>
+      </w:r>
+      <w:r>
+        <w:rPr>
+          <w:rFonts w:hint="eastAsia"/>
+        </w:rPr>
+        <w:t>E</w:t>
+      </w:r>
+      <w:r>
+        <w:rPr>
+          <w:rFonts w:hint="eastAsia"/>
+          <w:vertAlign w:val="subscript"/>
+        </w:rPr>
+        <w:t>C</w:t>
+      </w:r>
+      <w:r>
+        <w:rPr>
+          <w:rFonts w:ascii="宋体" w:eastAsia="宋体" w:hAnsi="宋体" w:hint="eastAsia"/>
+          <w:vertAlign w:val="subscript"/>
+        </w:rPr>
+        <w:t>→C</w:t>
+      </w:r>
+      <w:r>
+        <w:rPr>
+          <w:rFonts w:hint="eastAsia"/>
+        </w:rPr>
+        <w:t>)=f*r(</w:t>
+      </w:r>
+      <w:r>
+        <w:rPr>
+          <w:rFonts w:ascii="宋体" w:eastAsia="宋体" w:hAnsi="宋体" w:hint="eastAsia"/>
+        </w:rPr>
+        <w:t>λ</w:t>
+      </w:r>
+      <w:r>
+        <w:rPr>
+          <w:rFonts w:hint="eastAsia"/>
+        </w:rPr>
+        <w:t>)(</w:t>
+      </w:r>
+      <w:r>
+        <w:rPr>
+          <w:rFonts w:ascii="宋体" w:eastAsia="宋体" w:hAnsi="宋体" w:hint="eastAsia"/>
+        </w:rPr>
+        <w:t xml:space="preserve"> </w:t>
+      </w:r>
+      <w:r>
+        <w:rPr>
+          <w:rFonts w:ascii="宋体" w:eastAsia="宋体" w:hAnsi="宋体" w:hint="eastAsia"/>
+        </w:rPr>
+        <w:t>1-</w:t>
+      </w:r>
+      <w:r>
+        <w:rPr>
+          <w:rFonts w:asciiTheme="minorEastAsia" w:hAnsiTheme="minorEastAsia" w:hint="eastAsia"/>
+        </w:rPr>
+        <w:t>α</w:t>
+      </w:r>
+      <w:r>
+        <w:rPr>
+          <w:rFonts w:hint="eastAsia"/>
+        </w:rPr>
+        <w:t>)</w:t>
+      </w:r>
+    </w:p>
+    <w:p>
+      <w:pPr>
+        <w:ind w:firstLine="480"/>
+        <w:rPr>
+          <w:rFonts w:hint="eastAsia"/>
+        </w:rPr>
+      </w:pPr>
+      <w:r>
+        <w:rPr>
+          <w:rFonts w:hint="eastAsia"/>
+        </w:rPr>
+        <w:t>c0c=</w:t>
+      </w:r>
+      <w:r>
+        <w:rPr>
+          <w:rFonts w:hint="eastAsia"/>
+        </w:rPr>
+        <w:t xml:space="preserve"> </w:t>
+      </w:r>
+      <w:proofErr w:type="spellStart"/>
+      <w:r>
+        <w:rPr>
+          <w:rFonts w:hint="eastAsia"/>
+        </w:rPr>
+        <w:t>Pr</w:t>
+      </w:r>
+      <w:proofErr w:type="spellEnd"/>
+      <w:r>
+        <w:rPr>
+          <w:rFonts w:hint="eastAsia"/>
+        </w:rPr>
+        <w:t>(</w:t>
+      </w:r>
+      <w:proofErr w:type="spellStart"/>
+      <w:r>
+        <w:rPr>
+          <w:rFonts w:hint="eastAsia"/>
+        </w:rPr>
+        <w:t>tc</w:t>
+      </w:r>
+      <w:proofErr w:type="spellEnd"/>
+      <w:r>
+        <w:rPr>
+          <w:rFonts w:hint="eastAsia"/>
+        </w:rPr>
+        <w:t>&gt;r)</w:t>
+      </w:r>
+      <w:r>
+        <w:rPr>
+          <w:rFonts w:asciiTheme="minorEastAsia" w:hAnsiTheme="minorEastAsia" w:hint="eastAsia"/>
+        </w:rPr>
+        <w:t xml:space="preserve"> </w:t>
+      </w:r>
+      <w:proofErr w:type="spellStart"/>
+      <w:r>
+        <w:rPr>
+          <w:rFonts w:asciiTheme="minorEastAsia" w:hAnsiTheme="minorEastAsia" w:hint="eastAsia"/>
+        </w:rPr>
+        <w:t>Pr</w:t>
+      </w:r>
+      <w:proofErr w:type="spellEnd"/>
+      <w:r>
+        <w:rPr>
+          <w:rFonts w:asciiTheme="minorEastAsia" w:hAnsiTheme="minorEastAsia" w:hint="eastAsia"/>
+        </w:rPr>
+        <w:t>(</w:t>
+      </w:r>
+      <w:r>
+        <w:rPr>
+          <w:rFonts w:hint="eastAsia"/>
+        </w:rPr>
+        <w:t>E</w:t>
+      </w:r>
+      <w:r>
+        <w:rPr>
+          <w:rFonts w:hint="eastAsia"/>
+          <w:vertAlign w:val="subscript"/>
+        </w:rPr>
+        <w:t>C</w:t>
+      </w:r>
+      <w:r>
+        <w:rPr>
+          <w:rFonts w:ascii="宋体" w:eastAsia="宋体" w:hAnsi="宋体" w:hint="eastAsia"/>
+          <w:vertAlign w:val="subscript"/>
+        </w:rPr>
+        <w:t>→L</w:t>
+      </w:r>
+      <w:r>
+        <w:rPr>
+          <w:rFonts w:asciiTheme="minorEastAsia" w:hAnsiTheme="minorEastAsia" w:hint="eastAsia"/>
+        </w:rPr>
+        <w:t>)</w:t>
+      </w:r>
+      <w:r>
+        <w:rPr>
+          <w:rFonts w:asciiTheme="minorEastAsia" w:hAnsiTheme="minorEastAsia" w:hint="eastAsia"/>
+        </w:rPr>
+        <w:t>=</w:t>
+      </w:r>
+      <w:r>
+        <w:rPr>
+          <w:rFonts w:hint="eastAsia"/>
+        </w:rPr>
+        <w:t xml:space="preserve"> </w:t>
+      </w:r>
+      <w:r>
+        <w:rPr>
+          <w:rFonts w:hint="eastAsia"/>
+        </w:rPr>
+        <w:t>f*</w:t>
+      </w:r>
+      <w:r>
+        <w:rPr>
+          <w:rFonts w:hint="eastAsia"/>
+        </w:rPr>
+        <w:t>r</w:t>
+      </w:r>
+      <w:r>
+        <w:rPr>
+          <w:rFonts w:hint="eastAsia"/>
+        </w:rPr>
+        <w:t>(</w:t>
+      </w:r>
+      <w:r>
+        <w:rPr>
+          <w:rFonts w:ascii="宋体" w:eastAsia="宋体" w:hAnsi="宋体" w:hint="eastAsia"/>
+        </w:rPr>
+        <w:t>λ</w:t>
+      </w:r>
+      <w:r>
+        <w:rPr>
+          <w:rFonts w:hint="eastAsia"/>
+        </w:rPr>
+        <w:t>)</w:t>
+      </w:r>
+      <w:r>
+        <w:rPr>
+          <w:rFonts w:asciiTheme="minorEastAsia" w:hAnsiTheme="minorEastAsia" w:hint="eastAsia"/>
+        </w:rPr>
+        <w:t>α</w:t>
+      </w:r>
+    </w:p>
+    <w:p>
+      <w:pPr>
+        <w:ind w:firstLine="480"/>
+        <w:rPr>
+          <w:rFonts w:hint="eastAsia"/>
+        </w:rPr>
+      </w:pPr>
+    </w:p>
+    <w:p>
+      <w:pPr>
+        <w:ind w:firstLine="480"/>
+        <w:rPr>
+          <w:rFonts w:hint="eastAsia"/>
+        </w:rPr>
+      </w:pPr>
+      <w:proofErr w:type="spellStart"/>
+      <w:r>
+        <w:rPr>
+          <w:rFonts w:hint="eastAsia"/>
+        </w:rPr>
+        <w:t>ai</w:t>
+      </w:r>
+      <w:proofErr w:type="spellEnd"/>
+      <w:r>
+        <w:rPr>
+          <w:rFonts w:hint="eastAsia"/>
+        </w:rPr>
+        <w:t>=</w:t>
+      </w:r>
+      <w:r>
+        <w:rPr>
+          <w:rFonts w:hint="eastAsia"/>
+        </w:rPr>
+        <w:t>1-</w:t>
+      </w:r>
+      <w:r>
+        <w:rPr>
+          <w:rFonts w:hint="eastAsia"/>
+        </w:rPr>
+        <w:t xml:space="preserve"> </w:t>
+      </w:r>
+      <w:r>
+        <w:rPr>
+          <w:rFonts w:hint="eastAsia"/>
+        </w:rPr>
+        <w:t>f*(</w:t>
+      </w:r>
+      <w:r>
+        <w:rPr>
+          <w:rFonts w:ascii="宋体" w:eastAsia="宋体" w:hAnsi="宋体" w:hint="eastAsia"/>
+        </w:rPr>
+        <w:t>λ</w:t>
+      </w:r>
+      <w:r>
+        <w:rPr>
+          <w:rFonts w:hint="eastAsia"/>
+        </w:rPr>
+        <w:t>)</w:t>
+      </w:r>
+    </w:p>
+    <w:p>
+      <w:pPr>
+        <w:ind w:firstLine="480"/>
+        <w:rPr>
+          <w:rFonts w:hint="eastAsia"/>
+        </w:rPr>
+      </w:pPr>
+      <w:r>
+        <w:rPr>
+          <w:rFonts w:hint="eastAsia"/>
+        </w:rPr>
+        <w:t>bi=</w:t>
+      </w:r>
+      <w:r>
+        <w:rPr>
+          <w:rFonts w:hint="eastAsia"/>
+        </w:rPr>
+        <w:t xml:space="preserve"> </w:t>
+      </w:r>
+      <w:r>
+        <w:rPr>
+          <w:rFonts w:hint="eastAsia"/>
+        </w:rPr>
+        <w:t>f*(</w:t>
+      </w:r>
+      <w:r>
+        <w:rPr>
+          <w:rFonts w:ascii="宋体" w:eastAsia="宋体" w:hAnsi="宋体" w:hint="eastAsia"/>
+        </w:rPr>
+        <w:t>λ</w:t>
+      </w:r>
+      <w:r>
+        <w:rPr>
+          <w:rFonts w:hint="eastAsia"/>
+        </w:rPr>
+        <w:t>)(</w:t>
+      </w:r>
+      <w:r>
+        <w:rPr>
+          <w:rFonts w:ascii="宋体" w:eastAsia="宋体" w:hAnsi="宋体" w:hint="eastAsia"/>
+        </w:rPr>
+        <w:t xml:space="preserve"> </w:t>
+      </w:r>
+      <w:r>
+        <w:rPr>
+          <w:rFonts w:ascii="宋体" w:eastAsia="宋体" w:hAnsi="宋体" w:hint="eastAsia"/>
+        </w:rPr>
+        <w:t>1-</w:t>
+      </w:r>
+      <w:r>
+        <w:rPr>
+          <w:rFonts w:asciiTheme="minorEastAsia" w:hAnsiTheme="minorEastAsia" w:hint="eastAsia"/>
+        </w:rPr>
+        <w:t>α</w:t>
+      </w:r>
+      <w:r>
+        <w:rPr>
+          <w:rFonts w:hint="eastAsia"/>
+        </w:rPr>
+        <w:t>)</w:t>
+      </w:r>
+    </w:p>
+    <w:p>
+      <w:pPr>
+        <w:ind w:firstLine="480"/>
+        <w:rPr>
+          <w:rFonts w:hint="eastAsia"/>
+        </w:rPr>
+      </w:pPr>
+      <w:r>
+        <w:rPr>
+          <w:rFonts w:hint="eastAsia"/>
+        </w:rPr>
+        <w:t>ci=</w:t>
+      </w:r>
+      <w:r>
+        <w:rPr>
+          <w:rFonts w:hint="eastAsia"/>
+        </w:rPr>
+        <w:t xml:space="preserve"> </w:t>
+      </w:r>
+      <w:r>
+        <w:rPr>
+          <w:rFonts w:hint="eastAsia"/>
+        </w:rPr>
+        <w:t>f*(</w:t>
+      </w:r>
+      <w:r>
+        <w:rPr>
+          <w:rFonts w:ascii="宋体" w:eastAsia="宋体" w:hAnsi="宋体" w:hint="eastAsia"/>
+        </w:rPr>
+        <w:t>λ</w:t>
+      </w:r>
+      <w:r>
+        <w:rPr>
+          <w:rFonts w:hint="eastAsia"/>
+        </w:rPr>
+        <w:t>)</w:t>
+      </w:r>
+      <w:r>
+        <w:rPr>
+          <w:rFonts w:asciiTheme="minorEastAsia" w:hAnsiTheme="minorEastAsia" w:hint="eastAsia"/>
+        </w:rPr>
+        <w:t>α</w:t>
+      </w:r>
+    </w:p>
+    <w:p>
+      <w:pPr>
+        <w:ind w:firstLine="480"/>
+        <w:rPr>
+          <w:rFonts w:hint="eastAsia"/>
+        </w:rPr>
+      </w:pPr>
+    </w:p>
+    <w:p>
+      <w:pPr>
+        <w:ind w:firstLine="480"/>
+        <w:rPr>
+          <w:rFonts w:hint="eastAsia"/>
+        </w:rPr>
+      </w:pPr>
+      <w:r>
+        <w:rPr>
+          <w:rFonts w:ascii="宋体" w:eastAsia="宋体" w:hAnsi="宋体" w:hint="eastAsia"/>
+        </w:rPr>
+        <w:t>ω</w:t>
+      </w:r>
+      <w:r>
+        <w:rPr>
+          <w:rFonts w:ascii="宋体" w:eastAsia="宋体" w:hAnsi="宋体" w:hint="eastAsia"/>
+        </w:rPr>
+        <w:t>s为状态S的平稳概率，</w:t>
+      </w:r>
+      <w:r>
+        <w:rPr>
+          <w:rFonts w:hint="eastAsia"/>
+        </w:rPr>
+        <w:t>则其平稳方程</w:t>
+      </w:r>
+    </w:p>
+    <w:p>
+      <w:pPr>
+        <w:ind w:firstLine="480"/>
+        <w:rPr>
+          <w:rFonts w:hint="eastAsia"/>
+        </w:rPr>
+      </w:pPr>
+      <w:r>
+        <w:rPr>
+          <w:rFonts w:ascii="宋体" w:eastAsia="宋体" w:hAnsi="宋体" w:hint="eastAsia"/>
+        </w:rPr>
+        <w:t>ω0c=</w:t>
+      </w:r>
+      <w:r>
+        <w:rPr>
+          <w:rFonts w:ascii="宋体" w:eastAsia="宋体" w:hAnsi="宋体" w:hint="eastAsia"/>
+        </w:rPr>
+        <w:t>ω0c</w:t>
+      </w:r>
+      <w:r>
+        <w:rPr>
+          <w:rFonts w:ascii="宋体" w:eastAsia="宋体" w:hAnsi="宋体" w:hint="eastAsia"/>
+        </w:rPr>
+        <w:t>*c0c+</w:t>
+      </w:r>
+      <w:r>
+        <w:rPr>
+          <w:rFonts w:ascii="宋体" w:eastAsia="宋体" w:hAnsi="宋体" w:hint="eastAsia"/>
+        </w:rPr>
+        <w:t>ω0</w:t>
+      </w:r>
+      <w:r>
+        <w:rPr>
+          <w:rFonts w:ascii="宋体" w:eastAsia="宋体" w:hAnsi="宋体" w:hint="eastAsia"/>
+        </w:rPr>
+        <w:t>*c0+</w:t>
+      </w:r>
+      <w:bookmarkStart w:id="0" w:name="_GoBack"/>
+      <w:bookmarkEnd w:id="0"/>
+    </w:p>
+    <w:p>
+      <w:pPr>
+        <w:ind w:firstLine="480"/>
+      </w:pPr>
     </w:p>
     <w:p>
       <w:pPr>
@@ -1212,7 +3433,7 @@
                     <pic:cNvPicPr/>
                   </pic:nvPicPr>
                   <pic:blipFill>
-                    <a:blip r:embed="rId8"/>
+                    <a:blip r:embed="rId13"/>
                     <a:stretch>
                       <a:fillRect/>
                     </a:stretch>
@@ -1237,9 +3458,6 @@
       <w:pPr>
         <w:pStyle w:val="a7"/>
         <w:ind w:firstLine="480"/>
-        <w:rPr>
-          <w:rFonts w:hint="eastAsia"/>
-        </w:rPr>
       </w:pPr>
       <w:r>
         <w:rPr>
@@ -1258,14 +3476,12 @@
       <w:pPr>
         <w:pStyle w:val="a7"/>
         <w:ind w:firstLine="480"/>
-        <w:rPr>
-          <w:rFonts w:hint="eastAsia"/>
-        </w:rPr>
-      </w:pPr>
-      <w:r>
-        <w:rPr>
-          <w:rFonts w:hint="eastAsia"/>
-        </w:rPr>
+      </w:pPr>
+      <w:r>
+        <w:rPr>
+          <w:rFonts w:hint="eastAsia"/>
+        </w:rPr>
+        <w:lastRenderedPageBreak/>
         <w:t>这个比较简单，就是寻呼到达时，从</w:t>
       </w:r>
       <w:r>
@@ -1290,14 +3506,7 @@
         <w:rPr>
           <w:rFonts w:hint="eastAsia"/>
         </w:rPr>
-        <w:t>，再</w:t>
-      </w:r>
-      <w:r>
-        <w:rPr>
-          <w:rFonts w:hint="eastAsia"/>
-        </w:rPr>
-        <w:lastRenderedPageBreak/>
-        <w:t>到注册时的</w:t>
+        <w:t>，再到注册时的</w:t>
       </w:r>
       <w:r>
         <w:rPr>
@@ -1432,7 +3641,21 @@
         <w:rPr>
           <w:rFonts w:hint="eastAsia"/>
         </w:rPr>
-        <w:t>到到运动阈值时，更新了</w:t>
+        <w:t>到</w:t>
+      </w:r>
+      <w:proofErr w:type="gramStart"/>
+      <w:r>
+        <w:rPr>
+          <w:rFonts w:hint="eastAsia"/>
+        </w:rPr>
+        <w:t>到</w:t>
+      </w:r>
+      <w:proofErr w:type="gramEnd"/>
+      <w:r>
+        <w:rPr>
+          <w:rFonts w:hint="eastAsia"/>
+        </w:rPr>
+        <w:t>运动阈值时，更新了</w:t>
       </w:r>
       <w:r>
         <w:rPr>
@@ -1444,7 +3667,21 @@
         <w:rPr>
           <w:rFonts w:hint="eastAsia"/>
         </w:rPr>
-        <w:t>，在寻呼时，找到位置区然后对整个位置区进行寻呼，现在这下肿么办？？</w:t>
+        <w:t>，在寻呼时，找到位置区然后对整个位置区进行寻呼，现在</w:t>
+      </w:r>
+      <w:proofErr w:type="gramStart"/>
+      <w:r>
+        <w:rPr>
+          <w:rFonts w:hint="eastAsia"/>
+        </w:rPr>
+        <w:t>这下肿么办</w:t>
+      </w:r>
+      <w:proofErr w:type="gramEnd"/>
+      <w:r>
+        <w:rPr>
+          <w:rFonts w:hint="eastAsia"/>
+        </w:rPr>
+        <w:t>？？</w:t>
       </w:r>
       <w:r>
         <w:rPr>
@@ -1452,8 +3689,6 @@
         </w:rPr>
         <w:t>多了一步了。</w:t>
       </w:r>
-      <w:bookmarkStart w:id="0" w:name="_GoBack"/>
-      <w:bookmarkEnd w:id="0"/>
       <w:r>
         <w:rPr>
           <w:rFonts w:hint="eastAsia"/>
@@ -1534,6 +3769,12 @@
       </w:r>
     </w:p>
     <w:sectPr>
+      <w:headerReference w:type="even" r:id="rId14"/>
+      <w:headerReference w:type="default" r:id="rId15"/>
+      <w:footerReference w:type="even" r:id="rId16"/>
+      <w:footerReference w:type="default" r:id="rId17"/>
+      <w:headerReference w:type="first" r:id="rId18"/>
+      <w:footerReference w:type="first" r:id="rId19"/>
       <w:pgSz w:w="11906" w:h="16838"/>
       <w:pgMar w:top="1440" w:right="1800" w:bottom="1440" w:left="1800" w:header="851" w:footer="992" w:gutter="0"/>
       <w:cols w:space="425"/>
@@ -1570,6 +3811,39 @@
 </w:endnotes>
 </file>
 
+<file path=word/footer1.xml><?xml version="1.0" encoding="utf-8"?>
+<w:ftr xmlns:wpc="http://schemas.microsoft.com/office/word/2010/wordprocessingCanvas" xmlns:mc="http://schemas.openxmlformats.org/markup-compatibility/2006" xmlns:o="urn:schemas-microsoft-com:office:office" xmlns:r="http://schemas.openxmlformats.org/officeDocument/2006/relationships" xmlns:m="http://schemas.openxmlformats.org/officeDocument/2006/math" xmlns:v="urn:schemas-microsoft-com:vml" xmlns:wp14="http://schemas.microsoft.com/office/word/2010/wordprocessingDrawing" xmlns:wp="http://schemas.openxmlformats.org/drawingml/2006/wordprocessingDrawing" xmlns:w10="urn:schemas-microsoft-com:office:word" xmlns:w="http://schemas.openxmlformats.org/wordprocessingml/2006/main" xmlns:w14="http://schemas.microsoft.com/office/word/2010/wordml" xmlns:wpg="http://schemas.microsoft.com/office/word/2010/wordprocessingGroup" xmlns:wpi="http://schemas.microsoft.com/office/word/2010/wordprocessingInk" xmlns:wne="http://schemas.microsoft.com/office/word/2006/wordml" xmlns:wps="http://schemas.microsoft.com/office/word/2010/wordprocessingShape" mc:Ignorable="w14 wp14">
+  <w:p>
+    <w:pPr>
+      <w:pStyle w:val="a4"/>
+      <w:ind w:firstLine="360"/>
+    </w:pPr>
+  </w:p>
+</w:ftr>
+</file>
+
+<file path=word/footer2.xml><?xml version="1.0" encoding="utf-8"?>
+<w:ftr xmlns:wpc="http://schemas.microsoft.com/office/word/2010/wordprocessingCanvas" xmlns:mc="http://schemas.openxmlformats.org/markup-compatibility/2006" xmlns:o="urn:schemas-microsoft-com:office:office" xmlns:r="http://schemas.openxmlformats.org/officeDocument/2006/relationships" xmlns:m="http://schemas.openxmlformats.org/officeDocument/2006/math" xmlns:v="urn:schemas-microsoft-com:vml" xmlns:wp14="http://schemas.microsoft.com/office/word/2010/wordprocessingDrawing" xmlns:wp="http://schemas.openxmlformats.org/drawingml/2006/wordprocessingDrawing" xmlns:w10="urn:schemas-microsoft-com:office:word" xmlns:w="http://schemas.openxmlformats.org/wordprocessingml/2006/main" xmlns:w14="http://schemas.microsoft.com/office/word/2010/wordml" xmlns:wpg="http://schemas.microsoft.com/office/word/2010/wordprocessingGroup" xmlns:wpi="http://schemas.microsoft.com/office/word/2010/wordprocessingInk" xmlns:wne="http://schemas.microsoft.com/office/word/2006/wordml" xmlns:wps="http://schemas.microsoft.com/office/word/2010/wordprocessingShape" mc:Ignorable="w14 wp14">
+  <w:p>
+    <w:pPr>
+      <w:pStyle w:val="a4"/>
+      <w:ind w:firstLine="360"/>
+    </w:pPr>
+  </w:p>
+</w:ftr>
+</file>
+
+<file path=word/footer3.xml><?xml version="1.0" encoding="utf-8"?>
+<w:ftr xmlns:wpc="http://schemas.microsoft.com/office/word/2010/wordprocessingCanvas" xmlns:mc="http://schemas.openxmlformats.org/markup-compatibility/2006" xmlns:o="urn:schemas-microsoft-com:office:office" xmlns:r="http://schemas.openxmlformats.org/officeDocument/2006/relationships" xmlns:m="http://schemas.openxmlformats.org/officeDocument/2006/math" xmlns:v="urn:schemas-microsoft-com:vml" xmlns:wp14="http://schemas.microsoft.com/office/word/2010/wordprocessingDrawing" xmlns:wp="http://schemas.openxmlformats.org/drawingml/2006/wordprocessingDrawing" xmlns:w10="urn:schemas-microsoft-com:office:word" xmlns:w="http://schemas.openxmlformats.org/wordprocessingml/2006/main" xmlns:w14="http://schemas.microsoft.com/office/word/2010/wordml" xmlns:wpg="http://schemas.microsoft.com/office/word/2010/wordprocessingGroup" xmlns:wpi="http://schemas.microsoft.com/office/word/2010/wordprocessingInk" xmlns:wne="http://schemas.microsoft.com/office/word/2006/wordml" xmlns:wps="http://schemas.microsoft.com/office/word/2010/wordprocessingShape" mc:Ignorable="w14 wp14">
+  <w:p>
+    <w:pPr>
+      <w:pStyle w:val="a4"/>
+      <w:ind w:firstLine="360"/>
+    </w:pPr>
+  </w:p>
+</w:ftr>
+</file>
+
 <file path=word/footnotes.xml><?xml version="1.0" encoding="utf-8"?>
 <w:footnotes xmlns:wpc="http://schemas.microsoft.com/office/word/2010/wordprocessingCanvas" xmlns:mc="http://schemas.openxmlformats.org/markup-compatibility/2006" xmlns:o="urn:schemas-microsoft-com:office:office" xmlns:r="http://schemas.openxmlformats.org/officeDocument/2006/relationships" xmlns:m="http://schemas.openxmlformats.org/officeDocument/2006/math" xmlns:v="urn:schemas-microsoft-com:vml" xmlns:wp14="http://schemas.microsoft.com/office/word/2010/wordprocessingDrawing" xmlns:wp="http://schemas.openxmlformats.org/drawingml/2006/wordprocessingDrawing" xmlns:w10="urn:schemas-microsoft-com:office:word" xmlns:w="http://schemas.openxmlformats.org/wordprocessingml/2006/main" xmlns:w14="http://schemas.microsoft.com/office/word/2010/wordml" xmlns:wpg="http://schemas.microsoft.com/office/word/2010/wordprocessingGroup" xmlns:wpi="http://schemas.microsoft.com/office/word/2010/wordprocessingInk" xmlns:wne="http://schemas.microsoft.com/office/word/2006/wordml" xmlns:wps="http://schemas.microsoft.com/office/word/2010/wordprocessingShape" mc:Ignorable="w14 wp14">
   <w:footnote w:type="separator" w:id="-1">
@@ -1595,6 +3869,39 @@
     </w:p>
   </w:footnote>
 </w:footnotes>
+</file>
+
+<file path=word/header1.xml><?xml version="1.0" encoding="utf-8"?>
+<w:hdr xmlns:wpc="http://schemas.microsoft.com/office/word/2010/wordprocessingCanvas" xmlns:mc="http://schemas.openxmlformats.org/markup-compatibility/2006" xmlns:o="urn:schemas-microsoft-com:office:office" xmlns:r="http://schemas.openxmlformats.org/officeDocument/2006/relationships" xmlns:m="http://schemas.openxmlformats.org/officeDocument/2006/math" xmlns:v="urn:schemas-microsoft-com:vml" xmlns:wp14="http://schemas.microsoft.com/office/word/2010/wordprocessingDrawing" xmlns:wp="http://schemas.openxmlformats.org/drawingml/2006/wordprocessingDrawing" xmlns:w10="urn:schemas-microsoft-com:office:word" xmlns:w="http://schemas.openxmlformats.org/wordprocessingml/2006/main" xmlns:w14="http://schemas.microsoft.com/office/word/2010/wordml" xmlns:wpg="http://schemas.microsoft.com/office/word/2010/wordprocessingGroup" xmlns:wpi="http://schemas.microsoft.com/office/word/2010/wordprocessingInk" xmlns:wne="http://schemas.microsoft.com/office/word/2006/wordml" xmlns:wps="http://schemas.microsoft.com/office/word/2010/wordprocessingShape" mc:Ignorable="w14 wp14">
+  <w:p>
+    <w:pPr>
+      <w:pStyle w:val="a3"/>
+      <w:ind w:firstLine="360"/>
+    </w:pPr>
+  </w:p>
+</w:hdr>
+</file>
+
+<file path=word/header2.xml><?xml version="1.0" encoding="utf-8"?>
+<w:hdr xmlns:wpc="http://schemas.microsoft.com/office/word/2010/wordprocessingCanvas" xmlns:mc="http://schemas.openxmlformats.org/markup-compatibility/2006" xmlns:o="urn:schemas-microsoft-com:office:office" xmlns:r="http://schemas.openxmlformats.org/officeDocument/2006/relationships" xmlns:m="http://schemas.openxmlformats.org/officeDocument/2006/math" xmlns:v="urn:schemas-microsoft-com:vml" xmlns:wp14="http://schemas.microsoft.com/office/word/2010/wordprocessingDrawing" xmlns:wp="http://schemas.openxmlformats.org/drawingml/2006/wordprocessingDrawing" xmlns:w10="urn:schemas-microsoft-com:office:word" xmlns:w="http://schemas.openxmlformats.org/wordprocessingml/2006/main" xmlns:w14="http://schemas.microsoft.com/office/word/2010/wordml" xmlns:wpg="http://schemas.microsoft.com/office/word/2010/wordprocessingGroup" xmlns:wpi="http://schemas.microsoft.com/office/word/2010/wordprocessingInk" xmlns:wne="http://schemas.microsoft.com/office/word/2006/wordml" xmlns:wps="http://schemas.microsoft.com/office/word/2010/wordprocessingShape" mc:Ignorable="w14 wp14">
+  <w:p>
+    <w:pPr>
+      <w:pStyle w:val="a3"/>
+      <w:ind w:firstLine="360"/>
+    </w:pPr>
+  </w:p>
+</w:hdr>
+</file>
+
+<file path=word/header3.xml><?xml version="1.0" encoding="utf-8"?>
+<w:hdr xmlns:wpc="http://schemas.microsoft.com/office/word/2010/wordprocessingCanvas" xmlns:mc="http://schemas.openxmlformats.org/markup-compatibility/2006" xmlns:o="urn:schemas-microsoft-com:office:office" xmlns:r="http://schemas.openxmlformats.org/officeDocument/2006/relationships" xmlns:m="http://schemas.openxmlformats.org/officeDocument/2006/math" xmlns:v="urn:schemas-microsoft-com:vml" xmlns:wp14="http://schemas.microsoft.com/office/word/2010/wordprocessingDrawing" xmlns:wp="http://schemas.openxmlformats.org/drawingml/2006/wordprocessingDrawing" xmlns:w10="urn:schemas-microsoft-com:office:word" xmlns:w="http://schemas.openxmlformats.org/wordprocessingml/2006/main" xmlns:w14="http://schemas.microsoft.com/office/word/2010/wordml" xmlns:wpg="http://schemas.microsoft.com/office/word/2010/wordprocessingGroup" xmlns:wpi="http://schemas.microsoft.com/office/word/2010/wordprocessingInk" xmlns:wne="http://schemas.microsoft.com/office/word/2006/wordml" xmlns:wps="http://schemas.microsoft.com/office/word/2010/wordprocessingShape" mc:Ignorable="w14 wp14">
+  <w:p>
+    <w:pPr>
+      <w:pStyle w:val="a3"/>
+      <w:ind w:firstLine="360"/>
+    </w:pPr>
+  </w:p>
+</w:hdr>
 </file>
 
 <file path=word/numbering.xml><?xml version="1.0" encoding="utf-8"?>
@@ -2571,7 +4878,7 @@
         <a:sysClr val="windowText" lastClr="000000"/>
       </a:dk1>
       <a:lt1>
-        <a:sysClr val="window" lastClr="FFFFFF"/>
+        <a:sysClr val="window" lastClr="CCE8CF"/>
       </a:lt1>
       <a:dk2>
         <a:srgbClr val="1F497D"/>

</xml_diff>